<commit_message>
Include Hausman test in the problem 2 - exercise 2
</commit_message>
<xml_diff>
--- a/Exercise2/Exercise2.docx
+++ b/Exercise2/Exercise2.docx
@@ -8,8 +8,6 @@
       </w:r>
     </w:p>
     <w:p>
-      <w:bookmarkStart w:id="0" w:name="_GoBack"/>
-      <w:bookmarkEnd w:id="0"/>
       <w:r>
         <w:t>Exercise 2</w:t>
       </w:r>
@@ -44,12 +42,6 @@
         <w:gridCol w:w="1008"/>
       </w:tblGrid>
       <w:tr>
-        <w:tblPrEx>
-          <w:tblCellMar>
-            <w:top w:w="0" w:type="dxa"/>
-            <w:bottom w:w="0" w:type="dxa"/>
-          </w:tblCellMar>
-        </w:tblPrEx>
         <w:trPr>
           <w:jc w:val="center"/>
         </w:trPr>
@@ -270,12 +262,6 @@
         </w:tc>
       </w:tr>
       <w:tr>
-        <w:tblPrEx>
-          <w:tblCellMar>
-            <w:top w:w="0" w:type="dxa"/>
-            <w:bottom w:w="0" w:type="dxa"/>
-          </w:tblCellMar>
-        </w:tblPrEx>
         <w:trPr>
           <w:jc w:val="center"/>
         </w:trPr>
@@ -452,12 +438,6 @@
         </w:tc>
       </w:tr>
       <w:tr>
-        <w:tblPrEx>
-          <w:tblCellMar>
-            <w:top w:w="0" w:type="dxa"/>
-            <w:bottom w:w="0" w:type="dxa"/>
-          </w:tblCellMar>
-        </w:tblPrEx>
         <w:trPr>
           <w:jc w:val="center"/>
         </w:trPr>
@@ -676,12 +656,6 @@
         </w:tc>
       </w:tr>
       <w:tr>
-        <w:tblPrEx>
-          <w:tblCellMar>
-            <w:top w:w="0" w:type="dxa"/>
-            <w:bottom w:w="0" w:type="dxa"/>
-          </w:tblCellMar>
-        </w:tblPrEx>
         <w:trPr>
           <w:jc w:val="center"/>
         </w:trPr>
@@ -900,12 +874,6 @@
         </w:tc>
       </w:tr>
       <w:tr>
-        <w:tblPrEx>
-          <w:tblCellMar>
-            <w:top w:w="0" w:type="dxa"/>
-            <w:bottom w:w="0" w:type="dxa"/>
-          </w:tblCellMar>
-        </w:tblPrEx>
         <w:trPr>
           <w:jc w:val="center"/>
         </w:trPr>
@@ -1114,12 +1082,6 @@
         </w:tc>
       </w:tr>
       <w:tr>
-        <w:tblPrEx>
-          <w:tblCellMar>
-            <w:top w:w="0" w:type="dxa"/>
-            <w:bottom w:w="0" w:type="dxa"/>
-          </w:tblCellMar>
-        </w:tblPrEx>
         <w:trPr>
           <w:jc w:val="center"/>
         </w:trPr>
@@ -1332,10 +1294,6 @@
           <w:tblBorders>
             <w:bottom w:val="single" w:sz="6" w:space="0" w:color="auto"/>
           </w:tblBorders>
-          <w:tblCellMar>
-            <w:top w:w="0" w:type="dxa"/>
-            <w:bottom w:w="0" w:type="dxa"/>
-          </w:tblCellMar>
         </w:tblPrEx>
         <w:trPr>
           <w:jc w:val="center"/>
@@ -1657,12 +1615,6 @@
         <w:gridCol w:w="1440"/>
       </w:tblGrid>
       <w:tr>
-        <w:tblPrEx>
-          <w:tblCellMar>
-            <w:top w:w="0" w:type="dxa"/>
-            <w:bottom w:w="0" w:type="dxa"/>
-          </w:tblCellMar>
-        </w:tblPrEx>
         <w:trPr>
           <w:jc w:val="center"/>
         </w:trPr>
@@ -1727,12 +1679,6 @@
         </w:tc>
       </w:tr>
       <w:tr>
-        <w:tblPrEx>
-          <w:tblCellMar>
-            <w:top w:w="0" w:type="dxa"/>
-            <w:bottom w:w="0" w:type="dxa"/>
-          </w:tblCellMar>
-        </w:tblPrEx>
         <w:trPr>
           <w:jc w:val="center"/>
         </w:trPr>
@@ -1807,12 +1753,6 @@
         </w:tc>
       </w:tr>
       <w:tr>
-        <w:tblPrEx>
-          <w:tblCellMar>
-            <w:top w:w="0" w:type="dxa"/>
-            <w:bottom w:w="0" w:type="dxa"/>
-          </w:tblCellMar>
-        </w:tblPrEx>
         <w:trPr>
           <w:jc w:val="center"/>
         </w:trPr>
@@ -1869,12 +1809,6 @@
         </w:tc>
       </w:tr>
       <w:tr>
-        <w:tblPrEx>
-          <w:tblCellMar>
-            <w:top w:w="0" w:type="dxa"/>
-            <w:bottom w:w="0" w:type="dxa"/>
-          </w:tblCellMar>
-        </w:tblPrEx>
         <w:trPr>
           <w:jc w:val="center"/>
         </w:trPr>
@@ -1947,12 +1881,6 @@
         </w:tc>
       </w:tr>
       <w:tr>
-        <w:tblPrEx>
-          <w:tblCellMar>
-            <w:top w:w="0" w:type="dxa"/>
-            <w:bottom w:w="0" w:type="dxa"/>
-          </w:tblCellMar>
-        </w:tblPrEx>
         <w:trPr>
           <w:jc w:val="center"/>
         </w:trPr>
@@ -2017,12 +1945,6 @@
         </w:tc>
       </w:tr>
       <w:tr>
-        <w:tblPrEx>
-          <w:tblCellMar>
-            <w:top w:w="0" w:type="dxa"/>
-            <w:bottom w:w="0" w:type="dxa"/>
-          </w:tblCellMar>
-        </w:tblPrEx>
         <w:trPr>
           <w:jc w:val="center"/>
         </w:trPr>
@@ -2095,12 +2017,6 @@
         </w:tc>
       </w:tr>
       <w:tr>
-        <w:tblPrEx>
-          <w:tblCellMar>
-            <w:top w:w="0" w:type="dxa"/>
-            <w:bottom w:w="0" w:type="dxa"/>
-          </w:tblCellMar>
-        </w:tblPrEx>
         <w:trPr>
           <w:jc w:val="center"/>
         </w:trPr>
@@ -2165,12 +2081,6 @@
         </w:tc>
       </w:tr>
       <w:tr>
-        <w:tblPrEx>
-          <w:tblCellMar>
-            <w:top w:w="0" w:type="dxa"/>
-            <w:bottom w:w="0" w:type="dxa"/>
-          </w:tblCellMar>
-        </w:tblPrEx>
         <w:trPr>
           <w:jc w:val="center"/>
         </w:trPr>
@@ -2245,12 +2155,6 @@
         </w:tc>
       </w:tr>
       <w:tr>
-        <w:tblPrEx>
-          <w:tblCellMar>
-            <w:top w:w="0" w:type="dxa"/>
-            <w:bottom w:w="0" w:type="dxa"/>
-          </w:tblCellMar>
-        </w:tblPrEx>
         <w:trPr>
           <w:jc w:val="center"/>
         </w:trPr>
@@ -2315,12 +2219,6 @@
         </w:tc>
       </w:tr>
       <w:tr>
-        <w:tblPrEx>
-          <w:tblCellMar>
-            <w:top w:w="0" w:type="dxa"/>
-            <w:bottom w:w="0" w:type="dxa"/>
-          </w:tblCellMar>
-        </w:tblPrEx>
         <w:trPr>
           <w:jc w:val="center"/>
         </w:trPr>
@@ -2393,12 +2291,6 @@
         </w:tc>
       </w:tr>
       <w:tr>
-        <w:tblPrEx>
-          <w:tblCellMar>
-            <w:top w:w="0" w:type="dxa"/>
-            <w:bottom w:w="0" w:type="dxa"/>
-          </w:tblCellMar>
-        </w:tblPrEx>
         <w:trPr>
           <w:jc w:val="center"/>
         </w:trPr>
@@ -2463,12 +2355,6 @@
         </w:tc>
       </w:tr>
       <w:tr>
-        <w:tblPrEx>
-          <w:tblCellMar>
-            <w:top w:w="0" w:type="dxa"/>
-            <w:bottom w:w="0" w:type="dxa"/>
-          </w:tblCellMar>
-        </w:tblPrEx>
         <w:trPr>
           <w:jc w:val="center"/>
         </w:trPr>
@@ -2525,12 +2411,6 @@
         </w:tc>
       </w:tr>
       <w:tr>
-        <w:tblPrEx>
-          <w:tblCellMar>
-            <w:top w:w="0" w:type="dxa"/>
-            <w:bottom w:w="0" w:type="dxa"/>
-          </w:tblCellMar>
-        </w:tblPrEx>
         <w:trPr>
           <w:jc w:val="center"/>
         </w:trPr>
@@ -2607,10 +2487,6 @@
           <w:tblBorders>
             <w:bottom w:val="single" w:sz="6" w:space="0" w:color="auto"/>
           </w:tblBorders>
-          <w:tblCellMar>
-            <w:top w:w="0" w:type="dxa"/>
-            <w:bottom w:w="0" w:type="dxa"/>
-          </w:tblCellMar>
         </w:tblPrEx>
         <w:trPr>
           <w:jc w:val="center"/>
@@ -2780,12 +2656,6 @@
         <w:gridCol w:w="1152"/>
       </w:tblGrid>
       <w:tr>
-        <w:tblPrEx>
-          <w:tblCellMar>
-            <w:top w:w="0" w:type="dxa"/>
-            <w:bottom w:w="0" w:type="dxa"/>
-          </w:tblCellMar>
-        </w:tblPrEx>
         <w:trPr>
           <w:jc w:val="center"/>
         </w:trPr>
@@ -2850,12 +2720,6 @@
         </w:tc>
       </w:tr>
       <w:tr>
-        <w:tblPrEx>
-          <w:tblCellMar>
-            <w:top w:w="0" w:type="dxa"/>
-            <w:bottom w:w="0" w:type="dxa"/>
-          </w:tblCellMar>
-        </w:tblPrEx>
         <w:trPr>
           <w:jc w:val="center"/>
         </w:trPr>
@@ -2930,12 +2794,6 @@
         </w:tc>
       </w:tr>
       <w:tr>
-        <w:tblPrEx>
-          <w:tblCellMar>
-            <w:top w:w="0" w:type="dxa"/>
-            <w:bottom w:w="0" w:type="dxa"/>
-          </w:tblCellMar>
-        </w:tblPrEx>
         <w:trPr>
           <w:jc w:val="center"/>
         </w:trPr>
@@ -2992,12 +2850,6 @@
         </w:tc>
       </w:tr>
       <w:tr>
-        <w:tblPrEx>
-          <w:tblCellMar>
-            <w:top w:w="0" w:type="dxa"/>
-            <w:bottom w:w="0" w:type="dxa"/>
-          </w:tblCellMar>
-        </w:tblPrEx>
         <w:trPr>
           <w:jc w:val="center"/>
         </w:trPr>
@@ -3070,12 +2922,6 @@
         </w:tc>
       </w:tr>
       <w:tr>
-        <w:tblPrEx>
-          <w:tblCellMar>
-            <w:top w:w="0" w:type="dxa"/>
-            <w:bottom w:w="0" w:type="dxa"/>
-          </w:tblCellMar>
-        </w:tblPrEx>
         <w:trPr>
           <w:jc w:val="center"/>
         </w:trPr>
@@ -3140,12 +2986,6 @@
         </w:tc>
       </w:tr>
       <w:tr>
-        <w:tblPrEx>
-          <w:tblCellMar>
-            <w:top w:w="0" w:type="dxa"/>
-            <w:bottom w:w="0" w:type="dxa"/>
-          </w:tblCellMar>
-        </w:tblPrEx>
         <w:trPr>
           <w:jc w:val="center"/>
         </w:trPr>
@@ -3218,12 +3058,6 @@
         </w:tc>
       </w:tr>
       <w:tr>
-        <w:tblPrEx>
-          <w:tblCellMar>
-            <w:top w:w="0" w:type="dxa"/>
-            <w:bottom w:w="0" w:type="dxa"/>
-          </w:tblCellMar>
-        </w:tblPrEx>
         <w:trPr>
           <w:jc w:val="center"/>
         </w:trPr>
@@ -3288,12 +3122,6 @@
         </w:tc>
       </w:tr>
       <w:tr>
-        <w:tblPrEx>
-          <w:tblCellMar>
-            <w:top w:w="0" w:type="dxa"/>
-            <w:bottom w:w="0" w:type="dxa"/>
-          </w:tblCellMar>
-        </w:tblPrEx>
         <w:trPr>
           <w:jc w:val="center"/>
         </w:trPr>
@@ -3354,10 +3182,6 @@
           <w:tblBorders>
             <w:bottom w:val="single" w:sz="6" w:space="0" w:color="auto"/>
           </w:tblBorders>
-          <w:tblCellMar>
-            <w:top w:w="0" w:type="dxa"/>
-            <w:bottom w:w="0" w:type="dxa"/>
-          </w:tblCellMar>
         </w:tblPrEx>
         <w:trPr>
           <w:jc w:val="center"/>
@@ -3530,12 +3354,6 @@
         <w:gridCol w:w="1584"/>
       </w:tblGrid>
       <w:tr>
-        <w:tblPrEx>
-          <w:tblCellMar>
-            <w:top w:w="0" w:type="dxa"/>
-            <w:bottom w:w="0" w:type="dxa"/>
-          </w:tblCellMar>
-        </w:tblPrEx>
         <w:trPr>
           <w:jc w:val="center"/>
         </w:trPr>
@@ -3600,12 +3418,6 @@
         </w:tc>
       </w:tr>
       <w:tr>
-        <w:tblPrEx>
-          <w:tblCellMar>
-            <w:top w:w="0" w:type="dxa"/>
-            <w:bottom w:w="0" w:type="dxa"/>
-          </w:tblCellMar>
-        </w:tblPrEx>
         <w:trPr>
           <w:jc w:val="center"/>
         </w:trPr>
@@ -3680,12 +3492,6 @@
         </w:tc>
       </w:tr>
       <w:tr>
-        <w:tblPrEx>
-          <w:tblCellMar>
-            <w:top w:w="0" w:type="dxa"/>
-            <w:bottom w:w="0" w:type="dxa"/>
-          </w:tblCellMar>
-        </w:tblPrEx>
         <w:trPr>
           <w:jc w:val="center"/>
         </w:trPr>
@@ -3742,12 +3548,6 @@
         </w:tc>
       </w:tr>
       <w:tr>
-        <w:tblPrEx>
-          <w:tblCellMar>
-            <w:top w:w="0" w:type="dxa"/>
-            <w:bottom w:w="0" w:type="dxa"/>
-          </w:tblCellMar>
-        </w:tblPrEx>
         <w:trPr>
           <w:jc w:val="center"/>
         </w:trPr>
@@ -3820,12 +3620,6 @@
         </w:tc>
       </w:tr>
       <w:tr>
-        <w:tblPrEx>
-          <w:tblCellMar>
-            <w:top w:w="0" w:type="dxa"/>
-            <w:bottom w:w="0" w:type="dxa"/>
-          </w:tblCellMar>
-        </w:tblPrEx>
         <w:trPr>
           <w:jc w:val="center"/>
         </w:trPr>
@@ -3890,12 +3684,6 @@
         </w:tc>
       </w:tr>
       <w:tr>
-        <w:tblPrEx>
-          <w:tblCellMar>
-            <w:top w:w="0" w:type="dxa"/>
-            <w:bottom w:w="0" w:type="dxa"/>
-          </w:tblCellMar>
-        </w:tblPrEx>
         <w:trPr>
           <w:jc w:val="center"/>
         </w:trPr>
@@ -3968,12 +3756,6 @@
         </w:tc>
       </w:tr>
       <w:tr>
-        <w:tblPrEx>
-          <w:tblCellMar>
-            <w:top w:w="0" w:type="dxa"/>
-            <w:bottom w:w="0" w:type="dxa"/>
-          </w:tblCellMar>
-        </w:tblPrEx>
         <w:trPr>
           <w:jc w:val="center"/>
         </w:trPr>
@@ -4038,12 +3820,6 @@
         </w:tc>
       </w:tr>
       <w:tr>
-        <w:tblPrEx>
-          <w:tblCellMar>
-            <w:top w:w="0" w:type="dxa"/>
-            <w:bottom w:w="0" w:type="dxa"/>
-          </w:tblCellMar>
-        </w:tblPrEx>
         <w:trPr>
           <w:jc w:val="center"/>
         </w:trPr>
@@ -4118,12 +3894,6 @@
         </w:tc>
       </w:tr>
       <w:tr>
-        <w:tblPrEx>
-          <w:tblCellMar>
-            <w:top w:w="0" w:type="dxa"/>
-            <w:bottom w:w="0" w:type="dxa"/>
-          </w:tblCellMar>
-        </w:tblPrEx>
         <w:trPr>
           <w:jc w:val="center"/>
         </w:trPr>
@@ -4188,12 +3958,6 @@
         </w:tc>
       </w:tr>
       <w:tr>
-        <w:tblPrEx>
-          <w:tblCellMar>
-            <w:top w:w="0" w:type="dxa"/>
-            <w:bottom w:w="0" w:type="dxa"/>
-          </w:tblCellMar>
-        </w:tblPrEx>
         <w:trPr>
           <w:jc w:val="center"/>
         </w:trPr>
@@ -4266,12 +4030,6 @@
         </w:tc>
       </w:tr>
       <w:tr>
-        <w:tblPrEx>
-          <w:tblCellMar>
-            <w:top w:w="0" w:type="dxa"/>
-            <w:bottom w:w="0" w:type="dxa"/>
-          </w:tblCellMar>
-        </w:tblPrEx>
         <w:trPr>
           <w:jc w:val="center"/>
         </w:trPr>
@@ -4336,12 +4094,6 @@
         </w:tc>
       </w:tr>
       <w:tr>
-        <w:tblPrEx>
-          <w:tblCellMar>
-            <w:top w:w="0" w:type="dxa"/>
-            <w:bottom w:w="0" w:type="dxa"/>
-          </w:tblCellMar>
-        </w:tblPrEx>
         <w:trPr>
           <w:jc w:val="center"/>
         </w:trPr>
@@ -4398,12 +4150,6 @@
         </w:tc>
       </w:tr>
       <w:tr>
-        <w:tblPrEx>
-          <w:tblCellMar>
-            <w:top w:w="0" w:type="dxa"/>
-            <w:bottom w:w="0" w:type="dxa"/>
-          </w:tblCellMar>
-        </w:tblPrEx>
         <w:trPr>
           <w:jc w:val="center"/>
         </w:trPr>
@@ -4480,10 +4226,6 @@
           <w:tblBorders>
             <w:bottom w:val="single" w:sz="6" w:space="0" w:color="auto"/>
           </w:tblBorders>
-          <w:tblCellMar>
-            <w:top w:w="0" w:type="dxa"/>
-            <w:bottom w:w="0" w:type="dxa"/>
-          </w:tblCellMar>
         </w:tblPrEx>
         <w:trPr>
           <w:jc w:val="center"/>
@@ -4612,10 +4354,7 @@
     <w:p>
       <w:r>
         <w:lastRenderedPageBreak/>
-        <w:t xml:space="preserve">Part A: </w:t>
-      </w:r>
-      <w:r>
-        <w:t xml:space="preserve">The paper uses panel data to estimate the </w:t>
+        <w:t xml:space="preserve">Part A: The paper uses panel data to estimate the </w:t>
       </w:r>
       <w:proofErr w:type="spellStart"/>
       <w:r>
@@ -4623,13 +4362,7 @@
       </w:r>
       <w:proofErr w:type="spellEnd"/>
       <w:r>
-        <w:t xml:space="preserve"> effect of ma</w:t>
-      </w:r>
-      <w:r>
-        <w:t xml:space="preserve">ternal smoking and birth weight </w:t>
-      </w:r>
-      <w:r>
-        <w:t xml:space="preserve">on a birth outcome like </w:t>
+        <w:t xml:space="preserve"> effect of maternal smoking and birth weight on a birth outcome like </w:t>
       </w:r>
       <w:proofErr w:type="spellStart"/>
       <w:r>
@@ -4642,16 +4375,7 @@
     </w:p>
     <w:p>
       <w:r>
-        <w:t>y = X'*beta + gamma*s + epsilon</w:t>
-      </w:r>
-      <w:r>
-        <w:t xml:space="preserve">, </w:t>
-      </w:r>
-      <w:r>
-        <w:t>where x is a vector of explanatory variables, s is a smoking indicator variable, and epsilon is an error disturbance</w:t>
-      </w:r>
-      <w:r>
-        <w:t>.</w:t>
+        <w:t>y = X'*beta + gamma*s + epsilon, where x is a vector of explanatory variables, s is a smoking indicator variable, and epsilon is an error disturbance.</w:t>
       </w:r>
     </w:p>
     <w:p>
@@ -4679,12 +4403,6 @@
         <w:gridCol w:w="1008"/>
       </w:tblGrid>
       <w:tr>
-        <w:tblPrEx>
-          <w:tblCellMar>
-            <w:top w:w="0" w:type="dxa"/>
-            <w:bottom w:w="0" w:type="dxa"/>
-          </w:tblCellMar>
-        </w:tblPrEx>
         <w:trPr>
           <w:jc w:val="center"/>
         </w:trPr>
@@ -4905,12 +4623,6 @@
         </w:tc>
       </w:tr>
       <w:tr>
-        <w:tblPrEx>
-          <w:tblCellMar>
-            <w:top w:w="0" w:type="dxa"/>
-            <w:bottom w:w="0" w:type="dxa"/>
-          </w:tblCellMar>
-        </w:tblPrEx>
         <w:trPr>
           <w:jc w:val="center"/>
         </w:trPr>
@@ -5119,12 +4831,6 @@
         </w:tc>
       </w:tr>
       <w:tr>
-        <w:tblPrEx>
-          <w:tblCellMar>
-            <w:top w:w="0" w:type="dxa"/>
-            <w:bottom w:w="0" w:type="dxa"/>
-          </w:tblCellMar>
-        </w:tblPrEx>
         <w:trPr>
           <w:jc w:val="center"/>
         </w:trPr>
@@ -5335,12 +5041,6 @@
         </w:tc>
       </w:tr>
       <w:tr>
-        <w:tblPrEx>
-          <w:tblCellMar>
-            <w:top w:w="0" w:type="dxa"/>
-            <w:bottom w:w="0" w:type="dxa"/>
-          </w:tblCellMar>
-        </w:tblPrEx>
         <w:trPr>
           <w:jc w:val="center"/>
         </w:trPr>
@@ -5551,12 +5251,6 @@
         </w:tc>
       </w:tr>
       <w:tr>
-        <w:tblPrEx>
-          <w:tblCellMar>
-            <w:top w:w="0" w:type="dxa"/>
-            <w:bottom w:w="0" w:type="dxa"/>
-          </w:tblCellMar>
-        </w:tblPrEx>
         <w:trPr>
           <w:jc w:val="center"/>
         </w:trPr>
@@ -5767,12 +5461,6 @@
         </w:tc>
       </w:tr>
       <w:tr>
-        <w:tblPrEx>
-          <w:tblCellMar>
-            <w:top w:w="0" w:type="dxa"/>
-            <w:bottom w:w="0" w:type="dxa"/>
-          </w:tblCellMar>
-        </w:tblPrEx>
         <w:trPr>
           <w:jc w:val="center"/>
         </w:trPr>
@@ -5983,12 +5671,6 @@
         </w:tc>
       </w:tr>
       <w:tr>
-        <w:tblPrEx>
-          <w:tblCellMar>
-            <w:top w:w="0" w:type="dxa"/>
-            <w:bottom w:w="0" w:type="dxa"/>
-          </w:tblCellMar>
-        </w:tblPrEx>
         <w:trPr>
           <w:jc w:val="center"/>
         </w:trPr>
@@ -6199,12 +5881,6 @@
         </w:tc>
       </w:tr>
       <w:tr>
-        <w:tblPrEx>
-          <w:tblCellMar>
-            <w:top w:w="0" w:type="dxa"/>
-            <w:bottom w:w="0" w:type="dxa"/>
-          </w:tblCellMar>
-        </w:tblPrEx>
         <w:trPr>
           <w:jc w:val="center"/>
         </w:trPr>
@@ -6415,12 +6091,6 @@
         </w:tc>
       </w:tr>
       <w:tr>
-        <w:tblPrEx>
-          <w:tblCellMar>
-            <w:top w:w="0" w:type="dxa"/>
-            <w:bottom w:w="0" w:type="dxa"/>
-          </w:tblCellMar>
-        </w:tblPrEx>
         <w:trPr>
           <w:jc w:val="center"/>
         </w:trPr>
@@ -6631,12 +6301,6 @@
         </w:tc>
       </w:tr>
       <w:tr>
-        <w:tblPrEx>
-          <w:tblCellMar>
-            <w:top w:w="0" w:type="dxa"/>
-            <w:bottom w:w="0" w:type="dxa"/>
-          </w:tblCellMar>
-        </w:tblPrEx>
         <w:trPr>
           <w:jc w:val="center"/>
         </w:trPr>
@@ -6847,12 +6511,6 @@
         </w:tc>
       </w:tr>
       <w:tr>
-        <w:tblPrEx>
-          <w:tblCellMar>
-            <w:top w:w="0" w:type="dxa"/>
-            <w:bottom w:w="0" w:type="dxa"/>
-          </w:tblCellMar>
-        </w:tblPrEx>
         <w:trPr>
           <w:jc w:val="center"/>
         </w:trPr>
@@ -7061,12 +6719,6 @@
         </w:tc>
       </w:tr>
       <w:tr>
-        <w:tblPrEx>
-          <w:tblCellMar>
-            <w:top w:w="0" w:type="dxa"/>
-            <w:bottom w:w="0" w:type="dxa"/>
-          </w:tblCellMar>
-        </w:tblPrEx>
         <w:trPr>
           <w:jc w:val="center"/>
         </w:trPr>
@@ -7275,12 +6927,6 @@
         </w:tc>
       </w:tr>
       <w:tr>
-        <w:tblPrEx>
-          <w:tblCellMar>
-            <w:top w:w="0" w:type="dxa"/>
-            <w:bottom w:w="0" w:type="dxa"/>
-          </w:tblCellMar>
-        </w:tblPrEx>
         <w:trPr>
           <w:jc w:val="center"/>
         </w:trPr>
@@ -7489,12 +7135,6 @@
         </w:tc>
       </w:tr>
       <w:tr>
-        <w:tblPrEx>
-          <w:tblCellMar>
-            <w:top w:w="0" w:type="dxa"/>
-            <w:bottom w:w="0" w:type="dxa"/>
-          </w:tblCellMar>
-        </w:tblPrEx>
         <w:trPr>
           <w:jc w:val="center"/>
         </w:trPr>
@@ -7703,12 +7343,6 @@
         </w:tc>
       </w:tr>
       <w:tr>
-        <w:tblPrEx>
-          <w:tblCellMar>
-            <w:top w:w="0" w:type="dxa"/>
-            <w:bottom w:w="0" w:type="dxa"/>
-          </w:tblCellMar>
-        </w:tblPrEx>
         <w:trPr>
           <w:jc w:val="center"/>
         </w:trPr>
@@ -7917,12 +7551,6 @@
         </w:tc>
       </w:tr>
       <w:tr>
-        <w:tblPrEx>
-          <w:tblCellMar>
-            <w:top w:w="0" w:type="dxa"/>
-            <w:bottom w:w="0" w:type="dxa"/>
-          </w:tblCellMar>
-        </w:tblPrEx>
         <w:trPr>
           <w:jc w:val="center"/>
         </w:trPr>
@@ -8133,12 +7761,6 @@
         </w:tc>
       </w:tr>
       <w:tr>
-        <w:tblPrEx>
-          <w:tblCellMar>
-            <w:top w:w="0" w:type="dxa"/>
-            <w:bottom w:w="0" w:type="dxa"/>
-          </w:tblCellMar>
-        </w:tblPrEx>
         <w:trPr>
           <w:jc w:val="center"/>
         </w:trPr>
@@ -8349,12 +7971,6 @@
         </w:tc>
       </w:tr>
       <w:tr>
-        <w:tblPrEx>
-          <w:tblCellMar>
-            <w:top w:w="0" w:type="dxa"/>
-            <w:bottom w:w="0" w:type="dxa"/>
-          </w:tblCellMar>
-        </w:tblPrEx>
         <w:trPr>
           <w:jc w:val="center"/>
         </w:trPr>
@@ -8565,12 +8181,6 @@
         </w:tc>
       </w:tr>
       <w:tr>
-        <w:tblPrEx>
-          <w:tblCellMar>
-            <w:top w:w="0" w:type="dxa"/>
-            <w:bottom w:w="0" w:type="dxa"/>
-          </w:tblCellMar>
-        </w:tblPrEx>
         <w:trPr>
           <w:jc w:val="center"/>
         </w:trPr>
@@ -8781,12 +8391,6 @@
         </w:tc>
       </w:tr>
       <w:tr>
-        <w:tblPrEx>
-          <w:tblCellMar>
-            <w:top w:w="0" w:type="dxa"/>
-            <w:bottom w:w="0" w:type="dxa"/>
-          </w:tblCellMar>
-        </w:tblPrEx>
         <w:trPr>
           <w:jc w:val="center"/>
         </w:trPr>
@@ -8995,12 +8599,6 @@
         </w:tc>
       </w:tr>
       <w:tr>
-        <w:tblPrEx>
-          <w:tblCellMar>
-            <w:top w:w="0" w:type="dxa"/>
-            <w:bottom w:w="0" w:type="dxa"/>
-          </w:tblCellMar>
-        </w:tblPrEx>
         <w:trPr>
           <w:jc w:val="center"/>
         </w:trPr>
@@ -9209,12 +8807,6 @@
         </w:tc>
       </w:tr>
       <w:tr>
-        <w:tblPrEx>
-          <w:tblCellMar>
-            <w:top w:w="0" w:type="dxa"/>
-            <w:bottom w:w="0" w:type="dxa"/>
-          </w:tblCellMar>
-        </w:tblPrEx>
         <w:trPr>
           <w:jc w:val="center"/>
         </w:trPr>
@@ -9423,12 +9015,6 @@
         </w:tc>
       </w:tr>
       <w:tr>
-        <w:tblPrEx>
-          <w:tblCellMar>
-            <w:top w:w="0" w:type="dxa"/>
-            <w:bottom w:w="0" w:type="dxa"/>
-          </w:tblCellMar>
-        </w:tblPrEx>
         <w:trPr>
           <w:jc w:val="center"/>
         </w:trPr>
@@ -9639,12 +9225,6 @@
         </w:tc>
       </w:tr>
       <w:tr>
-        <w:tblPrEx>
-          <w:tblCellMar>
-            <w:top w:w="0" w:type="dxa"/>
-            <w:bottom w:w="0" w:type="dxa"/>
-          </w:tblCellMar>
-        </w:tblPrEx>
         <w:trPr>
           <w:jc w:val="center"/>
         </w:trPr>
@@ -9853,12 +9433,6 @@
         </w:tc>
       </w:tr>
       <w:tr>
-        <w:tblPrEx>
-          <w:tblCellMar>
-            <w:top w:w="0" w:type="dxa"/>
-            <w:bottom w:w="0" w:type="dxa"/>
-          </w:tblCellMar>
-        </w:tblPrEx>
         <w:trPr>
           <w:jc w:val="center"/>
         </w:trPr>
@@ -10067,12 +9641,6 @@
         </w:tc>
       </w:tr>
       <w:tr>
-        <w:tblPrEx>
-          <w:tblCellMar>
-            <w:top w:w="0" w:type="dxa"/>
-            <w:bottom w:w="0" w:type="dxa"/>
-          </w:tblCellMar>
-        </w:tblPrEx>
         <w:trPr>
           <w:jc w:val="center"/>
         </w:trPr>
@@ -10285,10 +9853,6 @@
           <w:tblBorders>
             <w:bottom w:val="single" w:sz="6" w:space="0" w:color="auto"/>
           </w:tblBorders>
-          <w:tblCellMar>
-            <w:top w:w="0" w:type="dxa"/>
-            <w:bottom w:w="0" w:type="dxa"/>
-          </w:tblCellMar>
         </w:tblPrEx>
         <w:trPr>
           <w:jc w:val="center"/>
@@ -10526,12 +10090,6 @@
         <w:gridCol w:w="2016"/>
       </w:tblGrid>
       <w:tr>
-        <w:tblPrEx>
-          <w:tblCellMar>
-            <w:top w:w="0" w:type="dxa"/>
-            <w:bottom w:w="0" w:type="dxa"/>
-          </w:tblCellMar>
-        </w:tblPrEx>
         <w:tc>
           <w:tcPr>
             <w:tcW w:w="1656" w:type="dxa"/>
@@ -10588,12 +10146,6 @@
         </w:tc>
       </w:tr>
       <w:tr>
-        <w:tblPrEx>
-          <w:tblCellMar>
-            <w:top w:w="0" w:type="dxa"/>
-            <w:bottom w:w="0" w:type="dxa"/>
-          </w:tblCellMar>
-        </w:tblPrEx>
         <w:tc>
           <w:tcPr>
             <w:tcW w:w="1656" w:type="dxa"/>
@@ -10652,12 +10204,6 @@
         </w:tc>
       </w:tr>
       <w:tr>
-        <w:tblPrEx>
-          <w:tblCellMar>
-            <w:top w:w="0" w:type="dxa"/>
-            <w:bottom w:w="0" w:type="dxa"/>
-          </w:tblCellMar>
-        </w:tblPrEx>
         <w:tc>
           <w:tcPr>
             <w:tcW w:w="1656" w:type="dxa"/>
@@ -10720,12 +10266,6 @@
         </w:tc>
       </w:tr>
       <w:tr>
-        <w:tblPrEx>
-          <w:tblCellMar>
-            <w:top w:w="0" w:type="dxa"/>
-            <w:bottom w:w="0" w:type="dxa"/>
-          </w:tblCellMar>
-        </w:tblPrEx>
         <w:tc>
           <w:tcPr>
             <w:tcW w:w="1656" w:type="dxa"/>
@@ -10779,12 +10319,6 @@
         </w:tc>
       </w:tr>
       <w:tr>
-        <w:tblPrEx>
-          <w:tblCellMar>
-            <w:top w:w="0" w:type="dxa"/>
-            <w:bottom w:w="0" w:type="dxa"/>
-          </w:tblCellMar>
-        </w:tblPrEx>
         <w:tc>
           <w:tcPr>
             <w:tcW w:w="1656" w:type="dxa"/>
@@ -10835,12 +10369,6 @@
         </w:tc>
       </w:tr>
       <w:tr>
-        <w:tblPrEx>
-          <w:tblCellMar>
-            <w:top w:w="0" w:type="dxa"/>
-            <w:bottom w:w="0" w:type="dxa"/>
-          </w:tblCellMar>
-        </w:tblPrEx>
         <w:tc>
           <w:tcPr>
             <w:tcW w:w="1656" w:type="dxa"/>
@@ -10903,12 +10431,6 @@
         </w:tc>
       </w:tr>
       <w:tr>
-        <w:tblPrEx>
-          <w:tblCellMar>
-            <w:top w:w="0" w:type="dxa"/>
-            <w:bottom w:w="0" w:type="dxa"/>
-          </w:tblCellMar>
-        </w:tblPrEx>
         <w:tc>
           <w:tcPr>
             <w:tcW w:w="1656" w:type="dxa"/>
@@ -10962,12 +10484,6 @@
         </w:tc>
       </w:tr>
       <w:tr>
-        <w:tblPrEx>
-          <w:tblCellMar>
-            <w:top w:w="0" w:type="dxa"/>
-            <w:bottom w:w="0" w:type="dxa"/>
-          </w:tblCellMar>
-        </w:tblPrEx>
         <w:tc>
           <w:tcPr>
             <w:tcW w:w="1656" w:type="dxa"/>
@@ -11018,12 +10534,6 @@
         </w:tc>
       </w:tr>
       <w:tr>
-        <w:tblPrEx>
-          <w:tblCellMar>
-            <w:top w:w="0" w:type="dxa"/>
-            <w:bottom w:w="0" w:type="dxa"/>
-          </w:tblCellMar>
-        </w:tblPrEx>
         <w:tc>
           <w:tcPr>
             <w:tcW w:w="1656" w:type="dxa"/>
@@ -11097,12 +10607,6 @@
         </w:tc>
       </w:tr>
       <w:tr>
-        <w:tblPrEx>
-          <w:tblCellMar>
-            <w:top w:w="0" w:type="dxa"/>
-            <w:bottom w:w="0" w:type="dxa"/>
-          </w:tblCellMar>
-        </w:tblPrEx>
         <w:tc>
           <w:tcPr>
             <w:tcW w:w="1656" w:type="dxa"/>
@@ -11159,12 +10663,6 @@
         </w:tc>
       </w:tr>
       <w:tr>
-        <w:tblPrEx>
-          <w:tblCellMar>
-            <w:top w:w="0" w:type="dxa"/>
-            <w:bottom w:w="0" w:type="dxa"/>
-          </w:tblCellMar>
-        </w:tblPrEx>
         <w:tc>
           <w:tcPr>
             <w:tcW w:w="1656" w:type="dxa"/>
@@ -11215,12 +10713,6 @@
         </w:tc>
       </w:tr>
       <w:tr>
-        <w:tblPrEx>
-          <w:tblCellMar>
-            <w:top w:w="0" w:type="dxa"/>
-            <w:bottom w:w="0" w:type="dxa"/>
-          </w:tblCellMar>
-        </w:tblPrEx>
         <w:tc>
           <w:tcPr>
             <w:tcW w:w="1656" w:type="dxa"/>
@@ -11294,12 +10786,6 @@
         </w:tc>
       </w:tr>
       <w:tr>
-        <w:tblPrEx>
-          <w:tblCellMar>
-            <w:top w:w="0" w:type="dxa"/>
-            <w:bottom w:w="0" w:type="dxa"/>
-          </w:tblCellMar>
-        </w:tblPrEx>
         <w:tc>
           <w:tcPr>
             <w:tcW w:w="1656" w:type="dxa"/>
@@ -11356,12 +10842,6 @@
         </w:tc>
       </w:tr>
       <w:tr>
-        <w:tblPrEx>
-          <w:tblCellMar>
-            <w:top w:w="0" w:type="dxa"/>
-            <w:bottom w:w="0" w:type="dxa"/>
-          </w:tblCellMar>
-        </w:tblPrEx>
         <w:tc>
           <w:tcPr>
             <w:tcW w:w="1656" w:type="dxa"/>
@@ -11412,12 +10892,6 @@
         </w:tc>
       </w:tr>
       <w:tr>
-        <w:tblPrEx>
-          <w:tblCellMar>
-            <w:top w:w="0" w:type="dxa"/>
-            <w:bottom w:w="0" w:type="dxa"/>
-          </w:tblCellMar>
-        </w:tblPrEx>
         <w:tc>
           <w:tcPr>
             <w:tcW w:w="1656" w:type="dxa"/>
@@ -11491,12 +10965,6 @@
         </w:tc>
       </w:tr>
       <w:tr>
-        <w:tblPrEx>
-          <w:tblCellMar>
-            <w:top w:w="0" w:type="dxa"/>
-            <w:bottom w:w="0" w:type="dxa"/>
-          </w:tblCellMar>
-        </w:tblPrEx>
         <w:tc>
           <w:tcPr>
             <w:tcW w:w="1656" w:type="dxa"/>
@@ -11553,12 +11021,6 @@
         </w:tc>
       </w:tr>
       <w:tr>
-        <w:tblPrEx>
-          <w:tblCellMar>
-            <w:top w:w="0" w:type="dxa"/>
-            <w:bottom w:w="0" w:type="dxa"/>
-          </w:tblCellMar>
-        </w:tblPrEx>
         <w:tc>
           <w:tcPr>
             <w:tcW w:w="1656" w:type="dxa"/>
@@ -11609,12 +11071,6 @@
         </w:tc>
       </w:tr>
       <w:tr>
-        <w:tblPrEx>
-          <w:tblCellMar>
-            <w:top w:w="0" w:type="dxa"/>
-            <w:bottom w:w="0" w:type="dxa"/>
-          </w:tblCellMar>
-        </w:tblPrEx>
         <w:tc>
           <w:tcPr>
             <w:tcW w:w="1656" w:type="dxa"/>
@@ -11688,12 +11144,6 @@
         </w:tc>
       </w:tr>
       <w:tr>
-        <w:tblPrEx>
-          <w:tblCellMar>
-            <w:top w:w="0" w:type="dxa"/>
-            <w:bottom w:w="0" w:type="dxa"/>
-          </w:tblCellMar>
-        </w:tblPrEx>
         <w:tc>
           <w:tcPr>
             <w:tcW w:w="1656" w:type="dxa"/>
@@ -11750,12 +11200,6 @@
         </w:tc>
       </w:tr>
       <w:tr>
-        <w:tblPrEx>
-          <w:tblCellMar>
-            <w:top w:w="0" w:type="dxa"/>
-            <w:bottom w:w="0" w:type="dxa"/>
-          </w:tblCellMar>
-        </w:tblPrEx>
         <w:tc>
           <w:tcPr>
             <w:tcW w:w="1656" w:type="dxa"/>
@@ -11806,12 +11250,6 @@
         </w:tc>
       </w:tr>
       <w:tr>
-        <w:tblPrEx>
-          <w:tblCellMar>
-            <w:top w:w="0" w:type="dxa"/>
-            <w:bottom w:w="0" w:type="dxa"/>
-          </w:tblCellMar>
-        </w:tblPrEx>
         <w:tc>
           <w:tcPr>
             <w:tcW w:w="1656" w:type="dxa"/>
@@ -11885,12 +11323,6 @@
         </w:tc>
       </w:tr>
       <w:tr>
-        <w:tblPrEx>
-          <w:tblCellMar>
-            <w:top w:w="0" w:type="dxa"/>
-            <w:bottom w:w="0" w:type="dxa"/>
-          </w:tblCellMar>
-        </w:tblPrEx>
         <w:tc>
           <w:tcPr>
             <w:tcW w:w="1656" w:type="dxa"/>
@@ -11947,12 +11379,6 @@
         </w:tc>
       </w:tr>
       <w:tr>
-        <w:tblPrEx>
-          <w:tblCellMar>
-            <w:top w:w="0" w:type="dxa"/>
-            <w:bottom w:w="0" w:type="dxa"/>
-          </w:tblCellMar>
-        </w:tblPrEx>
         <w:tc>
           <w:tcPr>
             <w:tcW w:w="1656" w:type="dxa"/>
@@ -12003,12 +11429,6 @@
         </w:tc>
       </w:tr>
       <w:tr>
-        <w:tblPrEx>
-          <w:tblCellMar>
-            <w:top w:w="0" w:type="dxa"/>
-            <w:bottom w:w="0" w:type="dxa"/>
-          </w:tblCellMar>
-        </w:tblPrEx>
         <w:tc>
           <w:tcPr>
             <w:tcW w:w="1656" w:type="dxa"/>
@@ -12080,12 +11500,6 @@
         </w:tc>
       </w:tr>
       <w:tr>
-        <w:tblPrEx>
-          <w:tblCellMar>
-            <w:top w:w="0" w:type="dxa"/>
-            <w:bottom w:w="0" w:type="dxa"/>
-          </w:tblCellMar>
-        </w:tblPrEx>
         <w:tc>
           <w:tcPr>
             <w:tcW w:w="1656" w:type="dxa"/>
@@ -12142,12 +11556,6 @@
         </w:tc>
       </w:tr>
       <w:tr>
-        <w:tblPrEx>
-          <w:tblCellMar>
-            <w:top w:w="0" w:type="dxa"/>
-            <w:bottom w:w="0" w:type="dxa"/>
-          </w:tblCellMar>
-        </w:tblPrEx>
         <w:tc>
           <w:tcPr>
             <w:tcW w:w="1656" w:type="dxa"/>
@@ -12198,12 +11606,6 @@
         </w:tc>
       </w:tr>
       <w:tr>
-        <w:tblPrEx>
-          <w:tblCellMar>
-            <w:top w:w="0" w:type="dxa"/>
-            <w:bottom w:w="0" w:type="dxa"/>
-          </w:tblCellMar>
-        </w:tblPrEx>
         <w:tc>
           <w:tcPr>
             <w:tcW w:w="1656" w:type="dxa"/>
@@ -12275,12 +11677,6 @@
         </w:tc>
       </w:tr>
       <w:tr>
-        <w:tblPrEx>
-          <w:tblCellMar>
-            <w:top w:w="0" w:type="dxa"/>
-            <w:bottom w:w="0" w:type="dxa"/>
-          </w:tblCellMar>
-        </w:tblPrEx>
         <w:tc>
           <w:tcPr>
             <w:tcW w:w="1656" w:type="dxa"/>
@@ -12337,12 +11733,6 @@
         </w:tc>
       </w:tr>
       <w:tr>
-        <w:tblPrEx>
-          <w:tblCellMar>
-            <w:top w:w="0" w:type="dxa"/>
-            <w:bottom w:w="0" w:type="dxa"/>
-          </w:tblCellMar>
-        </w:tblPrEx>
         <w:tc>
           <w:tcPr>
             <w:tcW w:w="1656" w:type="dxa"/>
@@ -12393,12 +11783,6 @@
         </w:tc>
       </w:tr>
       <w:tr>
-        <w:tblPrEx>
-          <w:tblCellMar>
-            <w:top w:w="0" w:type="dxa"/>
-            <w:bottom w:w="0" w:type="dxa"/>
-          </w:tblCellMar>
-        </w:tblPrEx>
         <w:tc>
           <w:tcPr>
             <w:tcW w:w="1656" w:type="dxa"/>
@@ -12470,12 +11854,6 @@
         </w:tc>
       </w:tr>
       <w:tr>
-        <w:tblPrEx>
-          <w:tblCellMar>
-            <w:top w:w="0" w:type="dxa"/>
-            <w:bottom w:w="0" w:type="dxa"/>
-          </w:tblCellMar>
-        </w:tblPrEx>
         <w:tc>
           <w:tcPr>
             <w:tcW w:w="1656" w:type="dxa"/>
@@ -12532,12 +11910,6 @@
         </w:tc>
       </w:tr>
       <w:tr>
-        <w:tblPrEx>
-          <w:tblCellMar>
-            <w:top w:w="0" w:type="dxa"/>
-            <w:bottom w:w="0" w:type="dxa"/>
-          </w:tblCellMar>
-        </w:tblPrEx>
         <w:tc>
           <w:tcPr>
             <w:tcW w:w="1656" w:type="dxa"/>
@@ -12588,12 +11960,6 @@
         </w:tc>
       </w:tr>
       <w:tr>
-        <w:tblPrEx>
-          <w:tblCellMar>
-            <w:top w:w="0" w:type="dxa"/>
-            <w:bottom w:w="0" w:type="dxa"/>
-          </w:tblCellMar>
-        </w:tblPrEx>
         <w:tc>
           <w:tcPr>
             <w:tcW w:w="1656" w:type="dxa"/>
@@ -12665,12 +12031,6 @@
         </w:tc>
       </w:tr>
       <w:tr>
-        <w:tblPrEx>
-          <w:tblCellMar>
-            <w:top w:w="0" w:type="dxa"/>
-            <w:bottom w:w="0" w:type="dxa"/>
-          </w:tblCellMar>
-        </w:tblPrEx>
         <w:tc>
           <w:tcPr>
             <w:tcW w:w="1656" w:type="dxa"/>
@@ -12727,12 +12087,6 @@
         </w:tc>
       </w:tr>
       <w:tr>
-        <w:tblPrEx>
-          <w:tblCellMar>
-            <w:top w:w="0" w:type="dxa"/>
-            <w:bottom w:w="0" w:type="dxa"/>
-          </w:tblCellMar>
-        </w:tblPrEx>
         <w:tc>
           <w:tcPr>
             <w:tcW w:w="1656" w:type="dxa"/>
@@ -12783,12 +12137,6 @@
         </w:tc>
       </w:tr>
       <w:tr>
-        <w:tblPrEx>
-          <w:tblCellMar>
-            <w:top w:w="0" w:type="dxa"/>
-            <w:bottom w:w="0" w:type="dxa"/>
-          </w:tblCellMar>
-        </w:tblPrEx>
         <w:tc>
           <w:tcPr>
             <w:tcW w:w="1656" w:type="dxa"/>
@@ -12856,12 +12204,6 @@
         </w:tc>
       </w:tr>
       <w:tr>
-        <w:tblPrEx>
-          <w:tblCellMar>
-            <w:top w:w="0" w:type="dxa"/>
-            <w:bottom w:w="0" w:type="dxa"/>
-          </w:tblCellMar>
-        </w:tblPrEx>
         <w:tc>
           <w:tcPr>
             <w:tcW w:w="1656" w:type="dxa"/>
@@ -12918,12 +12260,6 @@
         </w:tc>
       </w:tr>
       <w:tr>
-        <w:tblPrEx>
-          <w:tblCellMar>
-            <w:top w:w="0" w:type="dxa"/>
-            <w:bottom w:w="0" w:type="dxa"/>
-          </w:tblCellMar>
-        </w:tblPrEx>
         <w:tc>
           <w:tcPr>
             <w:tcW w:w="1656" w:type="dxa"/>
@@ -12974,12 +12310,6 @@
         </w:tc>
       </w:tr>
       <w:tr>
-        <w:tblPrEx>
-          <w:tblCellMar>
-            <w:top w:w="0" w:type="dxa"/>
-            <w:bottom w:w="0" w:type="dxa"/>
-          </w:tblCellMar>
-        </w:tblPrEx>
         <w:tc>
           <w:tcPr>
             <w:tcW w:w="1656" w:type="dxa"/>
@@ -13051,12 +12381,6 @@
         </w:tc>
       </w:tr>
       <w:tr>
-        <w:tblPrEx>
-          <w:tblCellMar>
-            <w:top w:w="0" w:type="dxa"/>
-            <w:bottom w:w="0" w:type="dxa"/>
-          </w:tblCellMar>
-        </w:tblPrEx>
         <w:tc>
           <w:tcPr>
             <w:tcW w:w="1656" w:type="dxa"/>
@@ -13113,12 +12437,6 @@
         </w:tc>
       </w:tr>
       <w:tr>
-        <w:tblPrEx>
-          <w:tblCellMar>
-            <w:top w:w="0" w:type="dxa"/>
-            <w:bottom w:w="0" w:type="dxa"/>
-          </w:tblCellMar>
-        </w:tblPrEx>
         <w:tc>
           <w:tcPr>
             <w:tcW w:w="1656" w:type="dxa"/>
@@ -13169,12 +12487,6 @@
         </w:tc>
       </w:tr>
       <w:tr>
-        <w:tblPrEx>
-          <w:tblCellMar>
-            <w:top w:w="0" w:type="dxa"/>
-            <w:bottom w:w="0" w:type="dxa"/>
-          </w:tblCellMar>
-        </w:tblPrEx>
         <w:tc>
           <w:tcPr>
             <w:tcW w:w="1656" w:type="dxa"/>
@@ -13240,12 +12552,6 @@
         </w:tc>
       </w:tr>
       <w:tr>
-        <w:tblPrEx>
-          <w:tblCellMar>
-            <w:top w:w="0" w:type="dxa"/>
-            <w:bottom w:w="0" w:type="dxa"/>
-          </w:tblCellMar>
-        </w:tblPrEx>
         <w:tc>
           <w:tcPr>
             <w:tcW w:w="1656" w:type="dxa"/>
@@ -13302,12 +12608,6 @@
         </w:tc>
       </w:tr>
       <w:tr>
-        <w:tblPrEx>
-          <w:tblCellMar>
-            <w:top w:w="0" w:type="dxa"/>
-            <w:bottom w:w="0" w:type="dxa"/>
-          </w:tblCellMar>
-        </w:tblPrEx>
         <w:tc>
           <w:tcPr>
             <w:tcW w:w="1656" w:type="dxa"/>
@@ -13358,12 +12658,6 @@
         </w:tc>
       </w:tr>
       <w:tr>
-        <w:tblPrEx>
-          <w:tblCellMar>
-            <w:top w:w="0" w:type="dxa"/>
-            <w:bottom w:w="0" w:type="dxa"/>
-          </w:tblCellMar>
-        </w:tblPrEx>
         <w:tc>
           <w:tcPr>
             <w:tcW w:w="1656" w:type="dxa"/>
@@ -13435,12 +12729,6 @@
         </w:tc>
       </w:tr>
       <w:tr>
-        <w:tblPrEx>
-          <w:tblCellMar>
-            <w:top w:w="0" w:type="dxa"/>
-            <w:bottom w:w="0" w:type="dxa"/>
-          </w:tblCellMar>
-        </w:tblPrEx>
         <w:tc>
           <w:tcPr>
             <w:tcW w:w="1656" w:type="dxa"/>
@@ -13497,12 +12785,6 @@
         </w:tc>
       </w:tr>
       <w:tr>
-        <w:tblPrEx>
-          <w:tblCellMar>
-            <w:top w:w="0" w:type="dxa"/>
-            <w:bottom w:w="0" w:type="dxa"/>
-          </w:tblCellMar>
-        </w:tblPrEx>
         <w:tc>
           <w:tcPr>
             <w:tcW w:w="1656" w:type="dxa"/>
@@ -13753,12 +13035,6 @@
         <w:gridCol w:w="2016"/>
       </w:tblGrid>
       <w:tr>
-        <w:tblPrEx>
-          <w:tblCellMar>
-            <w:top w:w="0" w:type="dxa"/>
-            <w:bottom w:w="0" w:type="dxa"/>
-          </w:tblCellMar>
-        </w:tblPrEx>
         <w:tc>
           <w:tcPr>
             <w:tcW w:w="1656" w:type="dxa"/>
@@ -13834,12 +13110,6 @@
         </w:tc>
       </w:tr>
       <w:tr>
-        <w:tblPrEx>
-          <w:tblCellMar>
-            <w:top w:w="0" w:type="dxa"/>
-            <w:bottom w:w="0" w:type="dxa"/>
-          </w:tblCellMar>
-        </w:tblPrEx>
         <w:tc>
           <w:tcPr>
             <w:tcW w:w="1656" w:type="dxa"/>
@@ -13921,12 +13191,6 @@
         </w:tc>
       </w:tr>
       <w:tr>
-        <w:tblPrEx>
-          <w:tblCellMar>
-            <w:top w:w="0" w:type="dxa"/>
-            <w:bottom w:w="0" w:type="dxa"/>
-          </w:tblCellMar>
-        </w:tblPrEx>
         <w:tc>
           <w:tcPr>
             <w:tcW w:w="1656" w:type="dxa"/>
@@ -14023,12 +13287,6 @@
         </w:tc>
       </w:tr>
       <w:tr>
-        <w:tblPrEx>
-          <w:tblCellMar>
-            <w:top w:w="0" w:type="dxa"/>
-            <w:bottom w:w="0" w:type="dxa"/>
-          </w:tblCellMar>
-        </w:tblPrEx>
         <w:tc>
           <w:tcPr>
             <w:tcW w:w="1656" w:type="dxa"/>
@@ -14104,12 +13362,6 @@
         </w:tc>
       </w:tr>
       <w:tr>
-        <w:tblPrEx>
-          <w:tblCellMar>
-            <w:top w:w="0" w:type="dxa"/>
-            <w:bottom w:w="0" w:type="dxa"/>
-          </w:tblCellMar>
-        </w:tblPrEx>
         <w:tc>
           <w:tcPr>
             <w:tcW w:w="1656" w:type="dxa"/>
@@ -14176,12 +13428,6 @@
         </w:tc>
       </w:tr>
       <w:tr>
-        <w:tblPrEx>
-          <w:tblCellMar>
-            <w:top w:w="0" w:type="dxa"/>
-            <w:bottom w:w="0" w:type="dxa"/>
-          </w:tblCellMar>
-        </w:tblPrEx>
         <w:tc>
           <w:tcPr>
             <w:tcW w:w="1656" w:type="dxa"/>
@@ -14279,12 +13525,6 @@
         </w:tc>
       </w:tr>
       <w:tr>
-        <w:tblPrEx>
-          <w:tblCellMar>
-            <w:top w:w="0" w:type="dxa"/>
-            <w:bottom w:w="0" w:type="dxa"/>
-          </w:tblCellMar>
-        </w:tblPrEx>
         <w:tc>
           <w:tcPr>
             <w:tcW w:w="1656" w:type="dxa"/>
@@ -14360,12 +13600,6 @@
         </w:tc>
       </w:tr>
       <w:tr>
-        <w:tblPrEx>
-          <w:tblCellMar>
-            <w:top w:w="0" w:type="dxa"/>
-            <w:bottom w:w="0" w:type="dxa"/>
-          </w:tblCellMar>
-        </w:tblPrEx>
         <w:tc>
           <w:tcPr>
             <w:tcW w:w="1656" w:type="dxa"/>
@@ -14432,12 +13666,6 @@
         </w:tc>
       </w:tr>
       <w:tr>
-        <w:tblPrEx>
-          <w:tblCellMar>
-            <w:top w:w="0" w:type="dxa"/>
-            <w:bottom w:w="0" w:type="dxa"/>
-          </w:tblCellMar>
-        </w:tblPrEx>
         <w:tc>
           <w:tcPr>
             <w:tcW w:w="1656" w:type="dxa"/>
@@ -14536,12 +13764,6 @@
         </w:tc>
       </w:tr>
       <w:tr>
-        <w:tblPrEx>
-          <w:tblCellMar>
-            <w:top w:w="0" w:type="dxa"/>
-            <w:bottom w:w="0" w:type="dxa"/>
-          </w:tblCellMar>
-        </w:tblPrEx>
         <w:tc>
           <w:tcPr>
             <w:tcW w:w="1656" w:type="dxa"/>
@@ -14617,12 +13839,6 @@
         </w:tc>
       </w:tr>
       <w:tr>
-        <w:tblPrEx>
-          <w:tblCellMar>
-            <w:top w:w="0" w:type="dxa"/>
-            <w:bottom w:w="0" w:type="dxa"/>
-          </w:tblCellMar>
-        </w:tblPrEx>
         <w:tc>
           <w:tcPr>
             <w:tcW w:w="1656" w:type="dxa"/>
@@ -14689,12 +13905,6 @@
         </w:tc>
       </w:tr>
       <w:tr>
-        <w:tblPrEx>
-          <w:tblCellMar>
-            <w:top w:w="0" w:type="dxa"/>
-            <w:bottom w:w="0" w:type="dxa"/>
-          </w:tblCellMar>
-        </w:tblPrEx>
         <w:tc>
           <w:tcPr>
             <w:tcW w:w="1656" w:type="dxa"/>
@@ -14787,12 +13997,6 @@
         </w:tc>
       </w:tr>
       <w:tr>
-        <w:tblPrEx>
-          <w:tblCellMar>
-            <w:top w:w="0" w:type="dxa"/>
-            <w:bottom w:w="0" w:type="dxa"/>
-          </w:tblCellMar>
-        </w:tblPrEx>
         <w:tc>
           <w:tcPr>
             <w:tcW w:w="1656" w:type="dxa"/>
@@ -14868,12 +14072,6 @@
         </w:tc>
       </w:tr>
       <w:tr>
-        <w:tblPrEx>
-          <w:tblCellMar>
-            <w:top w:w="0" w:type="dxa"/>
-            <w:bottom w:w="0" w:type="dxa"/>
-          </w:tblCellMar>
-        </w:tblPrEx>
         <w:tc>
           <w:tcPr>
             <w:tcW w:w="1656" w:type="dxa"/>
@@ -14940,12 +14138,6 @@
         </w:tc>
       </w:tr>
       <w:tr>
-        <w:tblPrEx>
-          <w:tblCellMar>
-            <w:top w:w="0" w:type="dxa"/>
-            <w:bottom w:w="0" w:type="dxa"/>
-          </w:tblCellMar>
-        </w:tblPrEx>
         <w:tc>
           <w:tcPr>
             <w:tcW w:w="1656" w:type="dxa"/>
@@ -15026,12 +14218,6 @@
         </w:tc>
       </w:tr>
       <w:tr>
-        <w:tblPrEx>
-          <w:tblCellMar>
-            <w:top w:w="0" w:type="dxa"/>
-            <w:bottom w:w="0" w:type="dxa"/>
-          </w:tblCellMar>
-        </w:tblPrEx>
         <w:tc>
           <w:tcPr>
             <w:tcW w:w="1656" w:type="dxa"/>
@@ -15101,12 +14287,6 @@
         </w:tc>
       </w:tr>
       <w:tr>
-        <w:tblPrEx>
-          <w:tblCellMar>
-            <w:top w:w="0" w:type="dxa"/>
-            <w:bottom w:w="0" w:type="dxa"/>
-          </w:tblCellMar>
-        </w:tblPrEx>
         <w:tc>
           <w:tcPr>
             <w:tcW w:w="1656" w:type="dxa"/>
@@ -15173,12 +14353,6 @@
         </w:tc>
       </w:tr>
       <w:tr>
-        <w:tblPrEx>
-          <w:tblCellMar>
-            <w:top w:w="0" w:type="dxa"/>
-            <w:bottom w:w="0" w:type="dxa"/>
-          </w:tblCellMar>
-        </w:tblPrEx>
         <w:tc>
           <w:tcPr>
             <w:tcW w:w="1656" w:type="dxa"/>
@@ -15259,12 +14433,6 @@
         </w:tc>
       </w:tr>
       <w:tr>
-        <w:tblPrEx>
-          <w:tblCellMar>
-            <w:top w:w="0" w:type="dxa"/>
-            <w:bottom w:w="0" w:type="dxa"/>
-          </w:tblCellMar>
-        </w:tblPrEx>
         <w:tc>
           <w:tcPr>
             <w:tcW w:w="1656" w:type="dxa"/>
@@ -15334,12 +14502,6 @@
         </w:tc>
       </w:tr>
       <w:tr>
-        <w:tblPrEx>
-          <w:tblCellMar>
-            <w:top w:w="0" w:type="dxa"/>
-            <w:bottom w:w="0" w:type="dxa"/>
-          </w:tblCellMar>
-        </w:tblPrEx>
         <w:tc>
           <w:tcPr>
             <w:tcW w:w="1656" w:type="dxa"/>
@@ -15406,12 +14568,6 @@
         </w:tc>
       </w:tr>
       <w:tr>
-        <w:tblPrEx>
-          <w:tblCellMar>
-            <w:top w:w="0" w:type="dxa"/>
-            <w:bottom w:w="0" w:type="dxa"/>
-          </w:tblCellMar>
-        </w:tblPrEx>
         <w:tc>
           <w:tcPr>
             <w:tcW w:w="1656" w:type="dxa"/>
@@ -15492,12 +14648,6 @@
         </w:tc>
       </w:tr>
       <w:tr>
-        <w:tblPrEx>
-          <w:tblCellMar>
-            <w:top w:w="0" w:type="dxa"/>
-            <w:bottom w:w="0" w:type="dxa"/>
-          </w:tblCellMar>
-        </w:tblPrEx>
         <w:tc>
           <w:tcPr>
             <w:tcW w:w="1656" w:type="dxa"/>
@@ -15567,12 +14717,6 @@
         </w:tc>
       </w:tr>
       <w:tr>
-        <w:tblPrEx>
-          <w:tblCellMar>
-            <w:top w:w="0" w:type="dxa"/>
-            <w:bottom w:w="0" w:type="dxa"/>
-          </w:tblCellMar>
-        </w:tblPrEx>
         <w:tc>
           <w:tcPr>
             <w:tcW w:w="1656" w:type="dxa"/>
@@ -15639,12 +14783,6 @@
         </w:tc>
       </w:tr>
       <w:tr>
-        <w:tblPrEx>
-          <w:tblCellMar>
-            <w:top w:w="0" w:type="dxa"/>
-            <w:bottom w:w="0" w:type="dxa"/>
-          </w:tblCellMar>
-        </w:tblPrEx>
         <w:tc>
           <w:tcPr>
             <w:tcW w:w="1656" w:type="dxa"/>
@@ -15723,12 +14861,6 @@
         </w:tc>
       </w:tr>
       <w:tr>
-        <w:tblPrEx>
-          <w:tblCellMar>
-            <w:top w:w="0" w:type="dxa"/>
-            <w:bottom w:w="0" w:type="dxa"/>
-          </w:tblCellMar>
-        </w:tblPrEx>
         <w:tc>
           <w:tcPr>
             <w:tcW w:w="1656" w:type="dxa"/>
@@ -15798,12 +14930,6 @@
         </w:tc>
       </w:tr>
       <w:tr>
-        <w:tblPrEx>
-          <w:tblCellMar>
-            <w:top w:w="0" w:type="dxa"/>
-            <w:bottom w:w="0" w:type="dxa"/>
-          </w:tblCellMar>
-        </w:tblPrEx>
         <w:tc>
           <w:tcPr>
             <w:tcW w:w="1656" w:type="dxa"/>
@@ -15870,12 +14996,6 @@
         </w:tc>
       </w:tr>
       <w:tr>
-        <w:tblPrEx>
-          <w:tblCellMar>
-            <w:top w:w="0" w:type="dxa"/>
-            <w:bottom w:w="0" w:type="dxa"/>
-          </w:tblCellMar>
-        </w:tblPrEx>
         <w:tc>
           <w:tcPr>
             <w:tcW w:w="1656" w:type="dxa"/>
@@ -15954,12 +15074,6 @@
         </w:tc>
       </w:tr>
       <w:tr>
-        <w:tblPrEx>
-          <w:tblCellMar>
-            <w:top w:w="0" w:type="dxa"/>
-            <w:bottom w:w="0" w:type="dxa"/>
-          </w:tblCellMar>
-        </w:tblPrEx>
         <w:tc>
           <w:tcPr>
             <w:tcW w:w="1656" w:type="dxa"/>
@@ -16029,12 +15143,6 @@
         </w:tc>
       </w:tr>
       <w:tr>
-        <w:tblPrEx>
-          <w:tblCellMar>
-            <w:top w:w="0" w:type="dxa"/>
-            <w:bottom w:w="0" w:type="dxa"/>
-          </w:tblCellMar>
-        </w:tblPrEx>
         <w:tc>
           <w:tcPr>
             <w:tcW w:w="1656" w:type="dxa"/>
@@ -16101,12 +15209,6 @@
         </w:tc>
       </w:tr>
       <w:tr>
-        <w:tblPrEx>
-          <w:tblCellMar>
-            <w:top w:w="0" w:type="dxa"/>
-            <w:bottom w:w="0" w:type="dxa"/>
-          </w:tblCellMar>
-        </w:tblPrEx>
         <w:tc>
           <w:tcPr>
             <w:tcW w:w="1656" w:type="dxa"/>
@@ -16203,12 +15305,6 @@
         </w:tc>
       </w:tr>
       <w:tr>
-        <w:tblPrEx>
-          <w:tblCellMar>
-            <w:top w:w="0" w:type="dxa"/>
-            <w:bottom w:w="0" w:type="dxa"/>
-          </w:tblCellMar>
-        </w:tblPrEx>
         <w:tc>
           <w:tcPr>
             <w:tcW w:w="1656" w:type="dxa"/>
@@ -16284,12 +15380,6 @@
         </w:tc>
       </w:tr>
       <w:tr>
-        <w:tblPrEx>
-          <w:tblCellMar>
-            <w:top w:w="0" w:type="dxa"/>
-            <w:bottom w:w="0" w:type="dxa"/>
-          </w:tblCellMar>
-        </w:tblPrEx>
         <w:tc>
           <w:tcPr>
             <w:tcW w:w="1656" w:type="dxa"/>
@@ -16356,12 +15446,6 @@
         </w:tc>
       </w:tr>
       <w:tr>
-        <w:tblPrEx>
-          <w:tblCellMar>
-            <w:top w:w="0" w:type="dxa"/>
-            <w:bottom w:w="0" w:type="dxa"/>
-          </w:tblCellMar>
-        </w:tblPrEx>
         <w:tc>
           <w:tcPr>
             <w:tcW w:w="1656" w:type="dxa"/>
@@ -16458,12 +15542,6 @@
         </w:tc>
       </w:tr>
       <w:tr>
-        <w:tblPrEx>
-          <w:tblCellMar>
-            <w:top w:w="0" w:type="dxa"/>
-            <w:bottom w:w="0" w:type="dxa"/>
-          </w:tblCellMar>
-        </w:tblPrEx>
         <w:tc>
           <w:tcPr>
             <w:tcW w:w="1656" w:type="dxa"/>
@@ -16539,12 +15617,6 @@
         </w:tc>
       </w:tr>
       <w:tr>
-        <w:tblPrEx>
-          <w:tblCellMar>
-            <w:top w:w="0" w:type="dxa"/>
-            <w:bottom w:w="0" w:type="dxa"/>
-          </w:tblCellMar>
-        </w:tblPrEx>
         <w:tc>
           <w:tcPr>
             <w:tcW w:w="1656" w:type="dxa"/>
@@ -16611,12 +15683,6 @@
         </w:tc>
       </w:tr>
       <w:tr>
-        <w:tblPrEx>
-          <w:tblCellMar>
-            <w:top w:w="0" w:type="dxa"/>
-            <w:bottom w:w="0" w:type="dxa"/>
-          </w:tblCellMar>
-        </w:tblPrEx>
         <w:tc>
           <w:tcPr>
             <w:tcW w:w="1656" w:type="dxa"/>
@@ -16709,12 +15775,6 @@
         </w:tc>
       </w:tr>
       <w:tr>
-        <w:tblPrEx>
-          <w:tblCellMar>
-            <w:top w:w="0" w:type="dxa"/>
-            <w:bottom w:w="0" w:type="dxa"/>
-          </w:tblCellMar>
-        </w:tblPrEx>
         <w:tc>
           <w:tcPr>
             <w:tcW w:w="1656" w:type="dxa"/>
@@ -16790,12 +15850,6 @@
         </w:tc>
       </w:tr>
       <w:tr>
-        <w:tblPrEx>
-          <w:tblCellMar>
-            <w:top w:w="0" w:type="dxa"/>
-            <w:bottom w:w="0" w:type="dxa"/>
-          </w:tblCellMar>
-        </w:tblPrEx>
         <w:tc>
           <w:tcPr>
             <w:tcW w:w="1656" w:type="dxa"/>
@@ -16862,12 +15916,6 @@
         </w:tc>
       </w:tr>
       <w:tr>
-        <w:tblPrEx>
-          <w:tblCellMar>
-            <w:top w:w="0" w:type="dxa"/>
-            <w:bottom w:w="0" w:type="dxa"/>
-          </w:tblCellMar>
-        </w:tblPrEx>
         <w:tc>
           <w:tcPr>
             <w:tcW w:w="1656" w:type="dxa"/>
@@ -16964,12 +16012,6 @@
         </w:tc>
       </w:tr>
       <w:tr>
-        <w:tblPrEx>
-          <w:tblCellMar>
-            <w:top w:w="0" w:type="dxa"/>
-            <w:bottom w:w="0" w:type="dxa"/>
-          </w:tblCellMar>
-        </w:tblPrEx>
         <w:tc>
           <w:tcPr>
             <w:tcW w:w="1656" w:type="dxa"/>
@@ -17045,12 +16087,6 @@
         </w:tc>
       </w:tr>
       <w:tr>
-        <w:tblPrEx>
-          <w:tblCellMar>
-            <w:top w:w="0" w:type="dxa"/>
-            <w:bottom w:w="0" w:type="dxa"/>
-          </w:tblCellMar>
-        </w:tblPrEx>
         <w:tc>
           <w:tcPr>
             <w:tcW w:w="1656" w:type="dxa"/>
@@ -17117,12 +16153,6 @@
         </w:tc>
       </w:tr>
       <w:tr>
-        <w:tblPrEx>
-          <w:tblCellMar>
-            <w:top w:w="0" w:type="dxa"/>
-            <w:bottom w:w="0" w:type="dxa"/>
-          </w:tblCellMar>
-        </w:tblPrEx>
         <w:tc>
           <w:tcPr>
             <w:tcW w:w="1656" w:type="dxa"/>
@@ -17219,12 +16249,6 @@
         </w:tc>
       </w:tr>
       <w:tr>
-        <w:tblPrEx>
-          <w:tblCellMar>
-            <w:top w:w="0" w:type="dxa"/>
-            <w:bottom w:w="0" w:type="dxa"/>
-          </w:tblCellMar>
-        </w:tblPrEx>
         <w:tc>
           <w:tcPr>
             <w:tcW w:w="1656" w:type="dxa"/>
@@ -17300,12 +16324,6 @@
         </w:tc>
       </w:tr>
       <w:tr>
-        <w:tblPrEx>
-          <w:tblCellMar>
-            <w:top w:w="0" w:type="dxa"/>
-            <w:bottom w:w="0" w:type="dxa"/>
-          </w:tblCellMar>
-        </w:tblPrEx>
         <w:tc>
           <w:tcPr>
             <w:tcW w:w="1656" w:type="dxa"/>
@@ -17372,12 +16390,6 @@
         </w:tc>
       </w:tr>
       <w:tr>
-        <w:tblPrEx>
-          <w:tblCellMar>
-            <w:top w:w="0" w:type="dxa"/>
-            <w:bottom w:w="0" w:type="dxa"/>
-          </w:tblCellMar>
-        </w:tblPrEx>
         <w:tc>
           <w:tcPr>
             <w:tcW w:w="1656" w:type="dxa"/>
@@ -17474,12 +16486,6 @@
         </w:tc>
       </w:tr>
       <w:tr>
-        <w:tblPrEx>
-          <w:tblCellMar>
-            <w:top w:w="0" w:type="dxa"/>
-            <w:bottom w:w="0" w:type="dxa"/>
-          </w:tblCellMar>
-        </w:tblPrEx>
         <w:tc>
           <w:tcPr>
             <w:tcW w:w="1656" w:type="dxa"/>
@@ -17555,12 +16561,6 @@
         </w:tc>
       </w:tr>
       <w:tr>
-        <w:tblPrEx>
-          <w:tblCellMar>
-            <w:top w:w="0" w:type="dxa"/>
-            <w:bottom w:w="0" w:type="dxa"/>
-          </w:tblCellMar>
-        </w:tblPrEx>
         <w:tc>
           <w:tcPr>
             <w:tcW w:w="1656" w:type="dxa"/>
@@ -17812,7 +16812,1566 @@
         </w:rPr>
       </w:pPr>
     </w:p>
-    <w:p/>
+    <w:p>
+      <w:proofErr w:type="spellStart"/>
+      <w:r>
+        <w:t>Hausman</w:t>
+      </w:r>
+      <w:proofErr w:type="spellEnd"/>
+      <w:r>
+        <w:t xml:space="preserve"> test for FE </w:t>
+      </w:r>
+      <w:proofErr w:type="spellStart"/>
+      <w:r>
+        <w:t>vs</w:t>
+      </w:r>
+      <w:proofErr w:type="spellEnd"/>
+      <w:r>
+        <w:t xml:space="preserve"> RE</w:t>
+      </w:r>
+    </w:p>
+    <w:tbl>
+      <w:tblPr>
+        <w:tblW w:w="0" w:type="auto"/>
+        <w:jc w:val="center"/>
+        <w:tblLayout w:type="fixed"/>
+        <w:tblCellMar>
+          <w:left w:w="75" w:type="dxa"/>
+          <w:right w:w="75" w:type="dxa"/>
+        </w:tblCellMar>
+        <w:tblLook w:val="04A0" w:firstRow="1" w:lastRow="0" w:firstColumn="1" w:lastColumn="0" w:noHBand="0" w:noVBand="1"/>
+      </w:tblPr>
+      <w:tblGrid>
+        <w:gridCol w:w="2523"/>
+        <w:gridCol w:w="2016"/>
+      </w:tblGrid>
+      <w:tr>
+        <w:trPr>
+          <w:jc w:val="center"/>
+        </w:trPr>
+        <w:tc>
+          <w:tcPr>
+            <w:tcW w:w="2523" w:type="dxa"/>
+            <w:tcBorders>
+              <w:top w:val="single" w:sz="6" w:space="0" w:color="auto"/>
+              <w:left w:val="nil"/>
+              <w:bottom w:val="nil"/>
+              <w:right w:val="nil"/>
+            </w:tcBorders>
+          </w:tcPr>
+          <w:p>
+            <w:pPr>
+              <w:widowControl w:val="0"/>
+              <w:autoSpaceDE w:val="0"/>
+              <w:autoSpaceDN w:val="0"/>
+              <w:adjustRightInd w:val="0"/>
+              <w:spacing w:after="0" w:line="240" w:lineRule="auto"/>
+              <w:rPr>
+                <w:rFonts w:ascii="Times New Roman" w:hAnsi="Times New Roman" w:cs="Times New Roman"/>
+                <w:sz w:val="24"/>
+                <w:szCs w:val="24"/>
+              </w:rPr>
+            </w:pPr>
+          </w:p>
+        </w:tc>
+        <w:tc>
+          <w:tcPr>
+            <w:tcW w:w="2016" w:type="dxa"/>
+            <w:tcBorders>
+              <w:top w:val="single" w:sz="6" w:space="0" w:color="auto"/>
+              <w:left w:val="nil"/>
+              <w:bottom w:val="nil"/>
+              <w:right w:val="nil"/>
+            </w:tcBorders>
+            <w:hideMark/>
+          </w:tcPr>
+          <w:p>
+            <w:pPr>
+              <w:widowControl w:val="0"/>
+              <w:autoSpaceDE w:val="0"/>
+              <w:autoSpaceDN w:val="0"/>
+              <w:adjustRightInd w:val="0"/>
+              <w:spacing w:after="0" w:line="240" w:lineRule="auto"/>
+              <w:jc w:val="center"/>
+              <w:rPr>
+                <w:rFonts w:ascii="Times New Roman" w:hAnsi="Times New Roman" w:cs="Times New Roman"/>
+                <w:sz w:val="24"/>
+                <w:szCs w:val="24"/>
+              </w:rPr>
+            </w:pPr>
+            <w:r>
+              <w:rPr>
+                <w:rFonts w:ascii="Times New Roman" w:hAnsi="Times New Roman" w:cs="Times New Roman"/>
+                <w:sz w:val="24"/>
+                <w:szCs w:val="24"/>
+              </w:rPr>
+              <w:t>(1)</w:t>
+            </w:r>
+          </w:p>
+        </w:tc>
+      </w:tr>
+      <w:tr>
+        <w:trPr>
+          <w:jc w:val="center"/>
+        </w:trPr>
+        <w:tc>
+          <w:tcPr>
+            <w:tcW w:w="2523" w:type="dxa"/>
+            <w:tcBorders>
+              <w:top w:val="nil"/>
+              <w:left w:val="nil"/>
+              <w:bottom w:val="single" w:sz="6" w:space="0" w:color="auto"/>
+              <w:right w:val="nil"/>
+            </w:tcBorders>
+            <w:hideMark/>
+          </w:tcPr>
+          <w:p>
+            <w:pPr>
+              <w:widowControl w:val="0"/>
+              <w:autoSpaceDE w:val="0"/>
+              <w:autoSpaceDN w:val="0"/>
+              <w:adjustRightInd w:val="0"/>
+              <w:spacing w:after="0" w:line="240" w:lineRule="auto"/>
+              <w:rPr>
+                <w:rFonts w:ascii="Times New Roman" w:hAnsi="Times New Roman" w:cs="Times New Roman"/>
+                <w:sz w:val="24"/>
+                <w:szCs w:val="24"/>
+              </w:rPr>
+            </w:pPr>
+            <w:r>
+              <w:rPr>
+                <w:rFonts w:ascii="Times New Roman" w:hAnsi="Times New Roman" w:cs="Times New Roman"/>
+                <w:sz w:val="24"/>
+                <w:szCs w:val="24"/>
+              </w:rPr>
+              <w:lastRenderedPageBreak/>
+              <w:t>VARIABLES</w:t>
+            </w:r>
+          </w:p>
+        </w:tc>
+        <w:tc>
+          <w:tcPr>
+            <w:tcW w:w="2016" w:type="dxa"/>
+            <w:tcBorders>
+              <w:top w:val="nil"/>
+              <w:left w:val="nil"/>
+              <w:bottom w:val="single" w:sz="6" w:space="0" w:color="auto"/>
+              <w:right w:val="nil"/>
+            </w:tcBorders>
+            <w:hideMark/>
+          </w:tcPr>
+          <w:p>
+            <w:pPr>
+              <w:widowControl w:val="0"/>
+              <w:autoSpaceDE w:val="0"/>
+              <w:autoSpaceDN w:val="0"/>
+              <w:adjustRightInd w:val="0"/>
+              <w:spacing w:after="0" w:line="240" w:lineRule="auto"/>
+              <w:jc w:val="center"/>
+              <w:rPr>
+                <w:rFonts w:ascii="Times New Roman" w:hAnsi="Times New Roman" w:cs="Times New Roman"/>
+                <w:sz w:val="24"/>
+                <w:szCs w:val="24"/>
+              </w:rPr>
+            </w:pPr>
+            <w:proofErr w:type="spellStart"/>
+            <w:r>
+              <w:rPr>
+                <w:rFonts w:ascii="Times New Roman" w:hAnsi="Times New Roman" w:cs="Times New Roman"/>
+                <w:sz w:val="24"/>
+                <w:szCs w:val="24"/>
+              </w:rPr>
+              <w:t>dbirwt</w:t>
+            </w:r>
+            <w:proofErr w:type="spellEnd"/>
+          </w:p>
+        </w:tc>
+      </w:tr>
+      <w:tr>
+        <w:trPr>
+          <w:jc w:val="center"/>
+        </w:trPr>
+        <w:tc>
+          <w:tcPr>
+            <w:tcW w:w="2523" w:type="dxa"/>
+          </w:tcPr>
+          <w:p>
+            <w:pPr>
+              <w:widowControl w:val="0"/>
+              <w:autoSpaceDE w:val="0"/>
+              <w:autoSpaceDN w:val="0"/>
+              <w:adjustRightInd w:val="0"/>
+              <w:spacing w:after="0" w:line="240" w:lineRule="auto"/>
+              <w:rPr>
+                <w:rFonts w:ascii="Times New Roman" w:hAnsi="Times New Roman" w:cs="Times New Roman"/>
+                <w:sz w:val="24"/>
+                <w:szCs w:val="24"/>
+              </w:rPr>
+            </w:pPr>
+          </w:p>
+        </w:tc>
+        <w:tc>
+          <w:tcPr>
+            <w:tcW w:w="2016" w:type="dxa"/>
+          </w:tcPr>
+          <w:p>
+            <w:pPr>
+              <w:widowControl w:val="0"/>
+              <w:autoSpaceDE w:val="0"/>
+              <w:autoSpaceDN w:val="0"/>
+              <w:adjustRightInd w:val="0"/>
+              <w:spacing w:after="0" w:line="240" w:lineRule="auto"/>
+              <w:jc w:val="center"/>
+              <w:rPr>
+                <w:rFonts w:ascii="Times New Roman" w:hAnsi="Times New Roman" w:cs="Times New Roman"/>
+                <w:sz w:val="24"/>
+                <w:szCs w:val="24"/>
+              </w:rPr>
+            </w:pPr>
+          </w:p>
+        </w:tc>
+      </w:tr>
+      <w:tr>
+        <w:trPr>
+          <w:jc w:val="center"/>
+        </w:trPr>
+        <w:tc>
+          <w:tcPr>
+            <w:tcW w:w="2523" w:type="dxa"/>
+            <w:hideMark/>
+          </w:tcPr>
+          <w:p>
+            <w:pPr>
+              <w:widowControl w:val="0"/>
+              <w:autoSpaceDE w:val="0"/>
+              <w:autoSpaceDN w:val="0"/>
+              <w:adjustRightInd w:val="0"/>
+              <w:spacing w:after="0" w:line="240" w:lineRule="auto"/>
+              <w:rPr>
+                <w:rFonts w:ascii="Times New Roman" w:hAnsi="Times New Roman" w:cs="Times New Roman"/>
+                <w:sz w:val="24"/>
+                <w:szCs w:val="24"/>
+              </w:rPr>
+            </w:pPr>
+            <w:r>
+              <w:rPr>
+                <w:rFonts w:ascii="Times New Roman" w:hAnsi="Times New Roman" w:cs="Times New Roman"/>
+                <w:sz w:val="24"/>
+                <w:szCs w:val="24"/>
+              </w:rPr>
+              <w:t>smoke</w:t>
+            </w:r>
+          </w:p>
+        </w:tc>
+        <w:tc>
+          <w:tcPr>
+            <w:tcW w:w="2016" w:type="dxa"/>
+            <w:hideMark/>
+          </w:tcPr>
+          <w:p>
+            <w:pPr>
+              <w:widowControl w:val="0"/>
+              <w:autoSpaceDE w:val="0"/>
+              <w:autoSpaceDN w:val="0"/>
+              <w:adjustRightInd w:val="0"/>
+              <w:spacing w:after="0" w:line="240" w:lineRule="auto"/>
+              <w:jc w:val="center"/>
+              <w:rPr>
+                <w:rFonts w:ascii="Times New Roman" w:hAnsi="Times New Roman" w:cs="Times New Roman"/>
+                <w:sz w:val="24"/>
+                <w:szCs w:val="24"/>
+              </w:rPr>
+            </w:pPr>
+            <w:r>
+              <w:rPr>
+                <w:rFonts w:ascii="Times New Roman" w:hAnsi="Times New Roman" w:cs="Times New Roman"/>
+                <w:sz w:val="24"/>
+                <w:szCs w:val="24"/>
+              </w:rPr>
+              <w:t>-227.9396***</w:t>
+            </w:r>
+          </w:p>
+        </w:tc>
+      </w:tr>
+      <w:tr>
+        <w:trPr>
+          <w:jc w:val="center"/>
+        </w:trPr>
+        <w:tc>
+          <w:tcPr>
+            <w:tcW w:w="2523" w:type="dxa"/>
+          </w:tcPr>
+          <w:p>
+            <w:pPr>
+              <w:widowControl w:val="0"/>
+              <w:autoSpaceDE w:val="0"/>
+              <w:autoSpaceDN w:val="0"/>
+              <w:adjustRightInd w:val="0"/>
+              <w:spacing w:after="0" w:line="240" w:lineRule="auto"/>
+              <w:rPr>
+                <w:rFonts w:ascii="Times New Roman" w:hAnsi="Times New Roman" w:cs="Times New Roman"/>
+                <w:sz w:val="24"/>
+                <w:szCs w:val="24"/>
+              </w:rPr>
+            </w:pPr>
+          </w:p>
+        </w:tc>
+        <w:tc>
+          <w:tcPr>
+            <w:tcW w:w="2016" w:type="dxa"/>
+            <w:hideMark/>
+          </w:tcPr>
+          <w:p>
+            <w:pPr>
+              <w:widowControl w:val="0"/>
+              <w:autoSpaceDE w:val="0"/>
+              <w:autoSpaceDN w:val="0"/>
+              <w:adjustRightInd w:val="0"/>
+              <w:spacing w:after="0" w:line="240" w:lineRule="auto"/>
+              <w:jc w:val="center"/>
+              <w:rPr>
+                <w:rFonts w:ascii="Times New Roman" w:hAnsi="Times New Roman" w:cs="Times New Roman"/>
+                <w:sz w:val="24"/>
+                <w:szCs w:val="24"/>
+              </w:rPr>
+            </w:pPr>
+            <w:r>
+              <w:rPr>
+                <w:rFonts w:ascii="Times New Roman" w:hAnsi="Times New Roman" w:cs="Times New Roman"/>
+                <w:sz w:val="24"/>
+                <w:szCs w:val="24"/>
+              </w:rPr>
+              <w:t>(3.047)</w:t>
+            </w:r>
+          </w:p>
+        </w:tc>
+      </w:tr>
+      <w:tr>
+        <w:trPr>
+          <w:jc w:val="center"/>
+        </w:trPr>
+        <w:tc>
+          <w:tcPr>
+            <w:tcW w:w="2523" w:type="dxa"/>
+            <w:hideMark/>
+          </w:tcPr>
+          <w:p>
+            <w:pPr>
+              <w:widowControl w:val="0"/>
+              <w:autoSpaceDE w:val="0"/>
+              <w:autoSpaceDN w:val="0"/>
+              <w:adjustRightInd w:val="0"/>
+              <w:spacing w:after="0" w:line="240" w:lineRule="auto"/>
+              <w:rPr>
+                <w:rFonts w:ascii="Times New Roman" w:hAnsi="Times New Roman" w:cs="Times New Roman"/>
+                <w:sz w:val="24"/>
+                <w:szCs w:val="24"/>
+              </w:rPr>
+            </w:pPr>
+            <w:r>
+              <w:rPr>
+                <w:rFonts w:ascii="Times New Roman" w:hAnsi="Times New Roman" w:cs="Times New Roman"/>
+                <w:sz w:val="24"/>
+                <w:szCs w:val="24"/>
+              </w:rPr>
+              <w:t>male</w:t>
+            </w:r>
+          </w:p>
+        </w:tc>
+        <w:tc>
+          <w:tcPr>
+            <w:tcW w:w="2016" w:type="dxa"/>
+            <w:hideMark/>
+          </w:tcPr>
+          <w:p>
+            <w:pPr>
+              <w:widowControl w:val="0"/>
+              <w:autoSpaceDE w:val="0"/>
+              <w:autoSpaceDN w:val="0"/>
+              <w:adjustRightInd w:val="0"/>
+              <w:spacing w:after="0" w:line="240" w:lineRule="auto"/>
+              <w:jc w:val="center"/>
+              <w:rPr>
+                <w:rFonts w:ascii="Times New Roman" w:hAnsi="Times New Roman" w:cs="Times New Roman"/>
+                <w:sz w:val="24"/>
+                <w:szCs w:val="24"/>
+              </w:rPr>
+            </w:pPr>
+            <w:r>
+              <w:rPr>
+                <w:rFonts w:ascii="Times New Roman" w:hAnsi="Times New Roman" w:cs="Times New Roman"/>
+                <w:sz w:val="24"/>
+                <w:szCs w:val="24"/>
+              </w:rPr>
+              <w:t>129.5803***</w:t>
+            </w:r>
+          </w:p>
+        </w:tc>
+      </w:tr>
+      <w:tr>
+        <w:trPr>
+          <w:jc w:val="center"/>
+        </w:trPr>
+        <w:tc>
+          <w:tcPr>
+            <w:tcW w:w="2523" w:type="dxa"/>
+          </w:tcPr>
+          <w:p>
+            <w:pPr>
+              <w:widowControl w:val="0"/>
+              <w:autoSpaceDE w:val="0"/>
+              <w:autoSpaceDN w:val="0"/>
+              <w:adjustRightInd w:val="0"/>
+              <w:spacing w:after="0" w:line="240" w:lineRule="auto"/>
+              <w:rPr>
+                <w:rFonts w:ascii="Times New Roman" w:hAnsi="Times New Roman" w:cs="Times New Roman"/>
+                <w:sz w:val="24"/>
+                <w:szCs w:val="24"/>
+              </w:rPr>
+            </w:pPr>
+          </w:p>
+        </w:tc>
+        <w:tc>
+          <w:tcPr>
+            <w:tcW w:w="2016" w:type="dxa"/>
+            <w:hideMark/>
+          </w:tcPr>
+          <w:p>
+            <w:pPr>
+              <w:widowControl w:val="0"/>
+              <w:autoSpaceDE w:val="0"/>
+              <w:autoSpaceDN w:val="0"/>
+              <w:adjustRightInd w:val="0"/>
+              <w:spacing w:after="0" w:line="240" w:lineRule="auto"/>
+              <w:jc w:val="center"/>
+              <w:rPr>
+                <w:rFonts w:ascii="Times New Roman" w:hAnsi="Times New Roman" w:cs="Times New Roman"/>
+                <w:sz w:val="24"/>
+                <w:szCs w:val="24"/>
+              </w:rPr>
+            </w:pPr>
+            <w:r>
+              <w:rPr>
+                <w:rFonts w:ascii="Times New Roman" w:hAnsi="Times New Roman" w:cs="Times New Roman"/>
+                <w:sz w:val="24"/>
+                <w:szCs w:val="24"/>
+              </w:rPr>
+              <w:t>(1.765)</w:t>
+            </w:r>
+          </w:p>
+        </w:tc>
+      </w:tr>
+      <w:tr>
+        <w:trPr>
+          <w:jc w:val="center"/>
+        </w:trPr>
+        <w:tc>
+          <w:tcPr>
+            <w:tcW w:w="2523" w:type="dxa"/>
+            <w:hideMark/>
+          </w:tcPr>
+          <w:p>
+            <w:pPr>
+              <w:widowControl w:val="0"/>
+              <w:autoSpaceDE w:val="0"/>
+              <w:autoSpaceDN w:val="0"/>
+              <w:adjustRightInd w:val="0"/>
+              <w:spacing w:after="0" w:line="240" w:lineRule="auto"/>
+              <w:rPr>
+                <w:rFonts w:ascii="Times New Roman" w:hAnsi="Times New Roman" w:cs="Times New Roman"/>
+                <w:sz w:val="24"/>
+                <w:szCs w:val="24"/>
+              </w:rPr>
+            </w:pPr>
+            <w:proofErr w:type="spellStart"/>
+            <w:r>
+              <w:rPr>
+                <w:rFonts w:ascii="Times New Roman" w:hAnsi="Times New Roman" w:cs="Times New Roman"/>
+                <w:sz w:val="24"/>
+                <w:szCs w:val="24"/>
+              </w:rPr>
+              <w:t>dmage</w:t>
+            </w:r>
+            <w:proofErr w:type="spellEnd"/>
+          </w:p>
+        </w:tc>
+        <w:tc>
+          <w:tcPr>
+            <w:tcW w:w="2016" w:type="dxa"/>
+            <w:hideMark/>
+          </w:tcPr>
+          <w:p>
+            <w:pPr>
+              <w:widowControl w:val="0"/>
+              <w:autoSpaceDE w:val="0"/>
+              <w:autoSpaceDN w:val="0"/>
+              <w:adjustRightInd w:val="0"/>
+              <w:spacing w:after="0" w:line="240" w:lineRule="auto"/>
+              <w:jc w:val="center"/>
+              <w:rPr>
+                <w:rFonts w:ascii="Times New Roman" w:hAnsi="Times New Roman" w:cs="Times New Roman"/>
+                <w:sz w:val="24"/>
+                <w:szCs w:val="24"/>
+              </w:rPr>
+            </w:pPr>
+            <w:r>
+              <w:rPr>
+                <w:rFonts w:ascii="Times New Roman" w:hAnsi="Times New Roman" w:cs="Times New Roman"/>
+                <w:sz w:val="24"/>
+                <w:szCs w:val="24"/>
+              </w:rPr>
+              <w:t>37.0828***</w:t>
+            </w:r>
+          </w:p>
+        </w:tc>
+      </w:tr>
+      <w:tr>
+        <w:trPr>
+          <w:jc w:val="center"/>
+        </w:trPr>
+        <w:tc>
+          <w:tcPr>
+            <w:tcW w:w="2523" w:type="dxa"/>
+          </w:tcPr>
+          <w:p>
+            <w:pPr>
+              <w:widowControl w:val="0"/>
+              <w:autoSpaceDE w:val="0"/>
+              <w:autoSpaceDN w:val="0"/>
+              <w:adjustRightInd w:val="0"/>
+              <w:spacing w:after="0" w:line="240" w:lineRule="auto"/>
+              <w:rPr>
+                <w:rFonts w:ascii="Times New Roman" w:hAnsi="Times New Roman" w:cs="Times New Roman"/>
+                <w:sz w:val="24"/>
+                <w:szCs w:val="24"/>
+              </w:rPr>
+            </w:pPr>
+          </w:p>
+        </w:tc>
+        <w:tc>
+          <w:tcPr>
+            <w:tcW w:w="2016" w:type="dxa"/>
+            <w:hideMark/>
+          </w:tcPr>
+          <w:p>
+            <w:pPr>
+              <w:widowControl w:val="0"/>
+              <w:autoSpaceDE w:val="0"/>
+              <w:autoSpaceDN w:val="0"/>
+              <w:adjustRightInd w:val="0"/>
+              <w:spacing w:after="0" w:line="240" w:lineRule="auto"/>
+              <w:jc w:val="center"/>
+              <w:rPr>
+                <w:rFonts w:ascii="Times New Roman" w:hAnsi="Times New Roman" w:cs="Times New Roman"/>
+                <w:sz w:val="24"/>
+                <w:szCs w:val="24"/>
+              </w:rPr>
+            </w:pPr>
+            <w:r>
+              <w:rPr>
+                <w:rFonts w:ascii="Times New Roman" w:hAnsi="Times New Roman" w:cs="Times New Roman"/>
+                <w:sz w:val="24"/>
+                <w:szCs w:val="24"/>
+              </w:rPr>
+              <w:t>(1.672)</w:t>
+            </w:r>
+          </w:p>
+        </w:tc>
+      </w:tr>
+      <w:tr>
+        <w:trPr>
+          <w:jc w:val="center"/>
+        </w:trPr>
+        <w:tc>
+          <w:tcPr>
+            <w:tcW w:w="2523" w:type="dxa"/>
+            <w:hideMark/>
+          </w:tcPr>
+          <w:p>
+            <w:pPr>
+              <w:widowControl w:val="0"/>
+              <w:autoSpaceDE w:val="0"/>
+              <w:autoSpaceDN w:val="0"/>
+              <w:adjustRightInd w:val="0"/>
+              <w:spacing w:after="0" w:line="240" w:lineRule="auto"/>
+              <w:rPr>
+                <w:rFonts w:ascii="Times New Roman" w:hAnsi="Times New Roman" w:cs="Times New Roman"/>
+                <w:sz w:val="24"/>
+                <w:szCs w:val="24"/>
+              </w:rPr>
+            </w:pPr>
+            <w:proofErr w:type="spellStart"/>
+            <w:r>
+              <w:rPr>
+                <w:rFonts w:ascii="Times New Roman" w:hAnsi="Times New Roman" w:cs="Times New Roman"/>
+                <w:sz w:val="24"/>
+                <w:szCs w:val="24"/>
+              </w:rPr>
+              <w:t>agesq</w:t>
+            </w:r>
+            <w:proofErr w:type="spellEnd"/>
+          </w:p>
+        </w:tc>
+        <w:tc>
+          <w:tcPr>
+            <w:tcW w:w="2016" w:type="dxa"/>
+            <w:hideMark/>
+          </w:tcPr>
+          <w:p>
+            <w:pPr>
+              <w:widowControl w:val="0"/>
+              <w:autoSpaceDE w:val="0"/>
+              <w:autoSpaceDN w:val="0"/>
+              <w:adjustRightInd w:val="0"/>
+              <w:spacing w:after="0" w:line="240" w:lineRule="auto"/>
+              <w:jc w:val="center"/>
+              <w:rPr>
+                <w:rFonts w:ascii="Times New Roman" w:hAnsi="Times New Roman" w:cs="Times New Roman"/>
+                <w:sz w:val="24"/>
+                <w:szCs w:val="24"/>
+              </w:rPr>
+            </w:pPr>
+            <w:r>
+              <w:rPr>
+                <w:rFonts w:ascii="Times New Roman" w:hAnsi="Times New Roman" w:cs="Times New Roman"/>
+                <w:sz w:val="24"/>
+                <w:szCs w:val="24"/>
+              </w:rPr>
+              <w:t>-0.4733***</w:t>
+            </w:r>
+          </w:p>
+        </w:tc>
+      </w:tr>
+      <w:tr>
+        <w:trPr>
+          <w:jc w:val="center"/>
+        </w:trPr>
+        <w:tc>
+          <w:tcPr>
+            <w:tcW w:w="2523" w:type="dxa"/>
+          </w:tcPr>
+          <w:p>
+            <w:pPr>
+              <w:widowControl w:val="0"/>
+              <w:autoSpaceDE w:val="0"/>
+              <w:autoSpaceDN w:val="0"/>
+              <w:adjustRightInd w:val="0"/>
+              <w:spacing w:after="0" w:line="240" w:lineRule="auto"/>
+              <w:rPr>
+                <w:rFonts w:ascii="Times New Roman" w:hAnsi="Times New Roman" w:cs="Times New Roman"/>
+                <w:sz w:val="24"/>
+                <w:szCs w:val="24"/>
+              </w:rPr>
+            </w:pPr>
+          </w:p>
+        </w:tc>
+        <w:tc>
+          <w:tcPr>
+            <w:tcW w:w="2016" w:type="dxa"/>
+            <w:hideMark/>
+          </w:tcPr>
+          <w:p>
+            <w:pPr>
+              <w:widowControl w:val="0"/>
+              <w:autoSpaceDE w:val="0"/>
+              <w:autoSpaceDN w:val="0"/>
+              <w:adjustRightInd w:val="0"/>
+              <w:spacing w:after="0" w:line="240" w:lineRule="auto"/>
+              <w:jc w:val="center"/>
+              <w:rPr>
+                <w:rFonts w:ascii="Times New Roman" w:hAnsi="Times New Roman" w:cs="Times New Roman"/>
+                <w:sz w:val="24"/>
+                <w:szCs w:val="24"/>
+              </w:rPr>
+            </w:pPr>
+            <w:r>
+              <w:rPr>
+                <w:rFonts w:ascii="Times New Roman" w:hAnsi="Times New Roman" w:cs="Times New Roman"/>
+                <w:sz w:val="24"/>
+                <w:szCs w:val="24"/>
+              </w:rPr>
+              <w:t>(0.029)</w:t>
+            </w:r>
+          </w:p>
+        </w:tc>
+      </w:tr>
+      <w:tr>
+        <w:trPr>
+          <w:jc w:val="center"/>
+        </w:trPr>
+        <w:tc>
+          <w:tcPr>
+            <w:tcW w:w="2523" w:type="dxa"/>
+            <w:hideMark/>
+          </w:tcPr>
+          <w:p>
+            <w:pPr>
+              <w:widowControl w:val="0"/>
+              <w:autoSpaceDE w:val="0"/>
+              <w:autoSpaceDN w:val="0"/>
+              <w:adjustRightInd w:val="0"/>
+              <w:spacing w:after="0" w:line="240" w:lineRule="auto"/>
+              <w:rPr>
+                <w:rFonts w:ascii="Times New Roman" w:hAnsi="Times New Roman" w:cs="Times New Roman"/>
+                <w:sz w:val="24"/>
+                <w:szCs w:val="24"/>
+              </w:rPr>
+            </w:pPr>
+            <w:r>
+              <w:rPr>
+                <w:rFonts w:ascii="Times New Roman" w:hAnsi="Times New Roman" w:cs="Times New Roman"/>
+                <w:sz w:val="24"/>
+                <w:szCs w:val="24"/>
+              </w:rPr>
+              <w:t>adeqcode2</w:t>
+            </w:r>
+          </w:p>
+        </w:tc>
+        <w:tc>
+          <w:tcPr>
+            <w:tcW w:w="2016" w:type="dxa"/>
+            <w:hideMark/>
+          </w:tcPr>
+          <w:p>
+            <w:pPr>
+              <w:widowControl w:val="0"/>
+              <w:autoSpaceDE w:val="0"/>
+              <w:autoSpaceDN w:val="0"/>
+              <w:adjustRightInd w:val="0"/>
+              <w:spacing w:after="0" w:line="240" w:lineRule="auto"/>
+              <w:jc w:val="center"/>
+              <w:rPr>
+                <w:rFonts w:ascii="Times New Roman" w:hAnsi="Times New Roman" w:cs="Times New Roman"/>
+                <w:sz w:val="24"/>
+                <w:szCs w:val="24"/>
+              </w:rPr>
+            </w:pPr>
+            <w:r>
+              <w:rPr>
+                <w:rFonts w:ascii="Times New Roman" w:hAnsi="Times New Roman" w:cs="Times New Roman"/>
+                <w:sz w:val="24"/>
+                <w:szCs w:val="24"/>
+              </w:rPr>
+              <w:t>-98.3143***</w:t>
+            </w:r>
+          </w:p>
+        </w:tc>
+      </w:tr>
+      <w:tr>
+        <w:trPr>
+          <w:jc w:val="center"/>
+        </w:trPr>
+        <w:tc>
+          <w:tcPr>
+            <w:tcW w:w="2523" w:type="dxa"/>
+          </w:tcPr>
+          <w:p>
+            <w:pPr>
+              <w:widowControl w:val="0"/>
+              <w:autoSpaceDE w:val="0"/>
+              <w:autoSpaceDN w:val="0"/>
+              <w:adjustRightInd w:val="0"/>
+              <w:spacing w:after="0" w:line="240" w:lineRule="auto"/>
+              <w:rPr>
+                <w:rFonts w:ascii="Times New Roman" w:hAnsi="Times New Roman" w:cs="Times New Roman"/>
+                <w:sz w:val="24"/>
+                <w:szCs w:val="24"/>
+              </w:rPr>
+            </w:pPr>
+          </w:p>
+        </w:tc>
+        <w:tc>
+          <w:tcPr>
+            <w:tcW w:w="2016" w:type="dxa"/>
+            <w:hideMark/>
+          </w:tcPr>
+          <w:p>
+            <w:pPr>
+              <w:widowControl w:val="0"/>
+              <w:autoSpaceDE w:val="0"/>
+              <w:autoSpaceDN w:val="0"/>
+              <w:adjustRightInd w:val="0"/>
+              <w:spacing w:after="0" w:line="240" w:lineRule="auto"/>
+              <w:jc w:val="center"/>
+              <w:rPr>
+                <w:rFonts w:ascii="Times New Roman" w:hAnsi="Times New Roman" w:cs="Times New Roman"/>
+                <w:sz w:val="24"/>
+                <w:szCs w:val="24"/>
+              </w:rPr>
+            </w:pPr>
+            <w:r>
+              <w:rPr>
+                <w:rFonts w:ascii="Times New Roman" w:hAnsi="Times New Roman" w:cs="Times New Roman"/>
+                <w:sz w:val="24"/>
+                <w:szCs w:val="24"/>
+              </w:rPr>
+              <w:t>(3.655)</w:t>
+            </w:r>
+          </w:p>
+        </w:tc>
+      </w:tr>
+      <w:tr>
+        <w:trPr>
+          <w:jc w:val="center"/>
+        </w:trPr>
+        <w:tc>
+          <w:tcPr>
+            <w:tcW w:w="2523" w:type="dxa"/>
+            <w:hideMark/>
+          </w:tcPr>
+          <w:p>
+            <w:pPr>
+              <w:widowControl w:val="0"/>
+              <w:autoSpaceDE w:val="0"/>
+              <w:autoSpaceDN w:val="0"/>
+              <w:adjustRightInd w:val="0"/>
+              <w:spacing w:after="0" w:line="240" w:lineRule="auto"/>
+              <w:rPr>
+                <w:rFonts w:ascii="Times New Roman" w:hAnsi="Times New Roman" w:cs="Times New Roman"/>
+                <w:sz w:val="24"/>
+                <w:szCs w:val="24"/>
+              </w:rPr>
+            </w:pPr>
+            <w:r>
+              <w:rPr>
+                <w:rFonts w:ascii="Times New Roman" w:hAnsi="Times New Roman" w:cs="Times New Roman"/>
+                <w:sz w:val="24"/>
+                <w:szCs w:val="24"/>
+              </w:rPr>
+              <w:t>adeqcode3</w:t>
+            </w:r>
+          </w:p>
+        </w:tc>
+        <w:tc>
+          <w:tcPr>
+            <w:tcW w:w="2016" w:type="dxa"/>
+            <w:hideMark/>
+          </w:tcPr>
+          <w:p>
+            <w:pPr>
+              <w:widowControl w:val="0"/>
+              <w:autoSpaceDE w:val="0"/>
+              <w:autoSpaceDN w:val="0"/>
+              <w:adjustRightInd w:val="0"/>
+              <w:spacing w:after="0" w:line="240" w:lineRule="auto"/>
+              <w:jc w:val="center"/>
+              <w:rPr>
+                <w:rFonts w:ascii="Times New Roman" w:hAnsi="Times New Roman" w:cs="Times New Roman"/>
+                <w:sz w:val="24"/>
+                <w:szCs w:val="24"/>
+              </w:rPr>
+            </w:pPr>
+            <w:r>
+              <w:rPr>
+                <w:rFonts w:ascii="Times New Roman" w:hAnsi="Times New Roman" w:cs="Times New Roman"/>
+                <w:sz w:val="24"/>
+                <w:szCs w:val="24"/>
+              </w:rPr>
+              <w:t>-188.0200***</w:t>
+            </w:r>
+          </w:p>
+        </w:tc>
+      </w:tr>
+      <w:tr>
+        <w:trPr>
+          <w:jc w:val="center"/>
+        </w:trPr>
+        <w:tc>
+          <w:tcPr>
+            <w:tcW w:w="2523" w:type="dxa"/>
+          </w:tcPr>
+          <w:p>
+            <w:pPr>
+              <w:widowControl w:val="0"/>
+              <w:autoSpaceDE w:val="0"/>
+              <w:autoSpaceDN w:val="0"/>
+              <w:adjustRightInd w:val="0"/>
+              <w:spacing w:after="0" w:line="240" w:lineRule="auto"/>
+              <w:rPr>
+                <w:rFonts w:ascii="Times New Roman" w:hAnsi="Times New Roman" w:cs="Times New Roman"/>
+                <w:sz w:val="24"/>
+                <w:szCs w:val="24"/>
+              </w:rPr>
+            </w:pPr>
+          </w:p>
+        </w:tc>
+        <w:tc>
+          <w:tcPr>
+            <w:tcW w:w="2016" w:type="dxa"/>
+            <w:hideMark/>
+          </w:tcPr>
+          <w:p>
+            <w:pPr>
+              <w:widowControl w:val="0"/>
+              <w:autoSpaceDE w:val="0"/>
+              <w:autoSpaceDN w:val="0"/>
+              <w:adjustRightInd w:val="0"/>
+              <w:spacing w:after="0" w:line="240" w:lineRule="auto"/>
+              <w:jc w:val="center"/>
+              <w:rPr>
+                <w:rFonts w:ascii="Times New Roman" w:hAnsi="Times New Roman" w:cs="Times New Roman"/>
+                <w:sz w:val="24"/>
+                <w:szCs w:val="24"/>
+              </w:rPr>
+            </w:pPr>
+            <w:r>
+              <w:rPr>
+                <w:rFonts w:ascii="Times New Roman" w:hAnsi="Times New Roman" w:cs="Times New Roman"/>
+                <w:sz w:val="24"/>
+                <w:szCs w:val="24"/>
+              </w:rPr>
+              <w:t>(8.522)</w:t>
+            </w:r>
+          </w:p>
+        </w:tc>
+      </w:tr>
+      <w:tr>
+        <w:trPr>
+          <w:jc w:val="center"/>
+        </w:trPr>
+        <w:tc>
+          <w:tcPr>
+            <w:tcW w:w="2523" w:type="dxa"/>
+            <w:hideMark/>
+          </w:tcPr>
+          <w:p>
+            <w:pPr>
+              <w:widowControl w:val="0"/>
+              <w:autoSpaceDE w:val="0"/>
+              <w:autoSpaceDN w:val="0"/>
+              <w:adjustRightInd w:val="0"/>
+              <w:spacing w:after="0" w:line="240" w:lineRule="auto"/>
+              <w:rPr>
+                <w:rFonts w:ascii="Times New Roman" w:hAnsi="Times New Roman" w:cs="Times New Roman"/>
+                <w:sz w:val="24"/>
+                <w:szCs w:val="24"/>
+              </w:rPr>
+            </w:pPr>
+            <w:proofErr w:type="spellStart"/>
+            <w:r>
+              <w:rPr>
+                <w:rFonts w:ascii="Times New Roman" w:hAnsi="Times New Roman" w:cs="Times New Roman"/>
+                <w:sz w:val="24"/>
+                <w:szCs w:val="24"/>
+              </w:rPr>
+              <w:t>novisit</w:t>
+            </w:r>
+            <w:proofErr w:type="spellEnd"/>
+          </w:p>
+        </w:tc>
+        <w:tc>
+          <w:tcPr>
+            <w:tcW w:w="2016" w:type="dxa"/>
+            <w:hideMark/>
+          </w:tcPr>
+          <w:p>
+            <w:pPr>
+              <w:widowControl w:val="0"/>
+              <w:autoSpaceDE w:val="0"/>
+              <w:autoSpaceDN w:val="0"/>
+              <w:adjustRightInd w:val="0"/>
+              <w:spacing w:after="0" w:line="240" w:lineRule="auto"/>
+              <w:jc w:val="center"/>
+              <w:rPr>
+                <w:rFonts w:ascii="Times New Roman" w:hAnsi="Times New Roman" w:cs="Times New Roman"/>
+                <w:sz w:val="24"/>
+                <w:szCs w:val="24"/>
+              </w:rPr>
+            </w:pPr>
+            <w:r>
+              <w:rPr>
+                <w:rFonts w:ascii="Times New Roman" w:hAnsi="Times New Roman" w:cs="Times New Roman"/>
+                <w:sz w:val="24"/>
+                <w:szCs w:val="24"/>
+              </w:rPr>
+              <w:t>-51.3827***</w:t>
+            </w:r>
+          </w:p>
+        </w:tc>
+      </w:tr>
+      <w:tr>
+        <w:trPr>
+          <w:jc w:val="center"/>
+        </w:trPr>
+        <w:tc>
+          <w:tcPr>
+            <w:tcW w:w="2523" w:type="dxa"/>
+          </w:tcPr>
+          <w:p>
+            <w:pPr>
+              <w:widowControl w:val="0"/>
+              <w:autoSpaceDE w:val="0"/>
+              <w:autoSpaceDN w:val="0"/>
+              <w:adjustRightInd w:val="0"/>
+              <w:spacing w:after="0" w:line="240" w:lineRule="auto"/>
+              <w:rPr>
+                <w:rFonts w:ascii="Times New Roman" w:hAnsi="Times New Roman" w:cs="Times New Roman"/>
+                <w:sz w:val="24"/>
+                <w:szCs w:val="24"/>
+              </w:rPr>
+            </w:pPr>
+          </w:p>
+        </w:tc>
+        <w:tc>
+          <w:tcPr>
+            <w:tcW w:w="2016" w:type="dxa"/>
+            <w:hideMark/>
+          </w:tcPr>
+          <w:p>
+            <w:pPr>
+              <w:widowControl w:val="0"/>
+              <w:autoSpaceDE w:val="0"/>
+              <w:autoSpaceDN w:val="0"/>
+              <w:adjustRightInd w:val="0"/>
+              <w:spacing w:after="0" w:line="240" w:lineRule="auto"/>
+              <w:jc w:val="center"/>
+              <w:rPr>
+                <w:rFonts w:ascii="Times New Roman" w:hAnsi="Times New Roman" w:cs="Times New Roman"/>
+                <w:sz w:val="24"/>
+                <w:szCs w:val="24"/>
+              </w:rPr>
+            </w:pPr>
+            <w:r>
+              <w:rPr>
+                <w:rFonts w:ascii="Times New Roman" w:hAnsi="Times New Roman" w:cs="Times New Roman"/>
+                <w:sz w:val="24"/>
+                <w:szCs w:val="24"/>
+              </w:rPr>
+              <w:t>(13.527)</w:t>
+            </w:r>
+          </w:p>
+        </w:tc>
+      </w:tr>
+      <w:tr>
+        <w:trPr>
+          <w:jc w:val="center"/>
+        </w:trPr>
+        <w:tc>
+          <w:tcPr>
+            <w:tcW w:w="2523" w:type="dxa"/>
+            <w:hideMark/>
+          </w:tcPr>
+          <w:p>
+            <w:pPr>
+              <w:widowControl w:val="0"/>
+              <w:autoSpaceDE w:val="0"/>
+              <w:autoSpaceDN w:val="0"/>
+              <w:adjustRightInd w:val="0"/>
+              <w:spacing w:after="0" w:line="240" w:lineRule="auto"/>
+              <w:rPr>
+                <w:rFonts w:ascii="Times New Roman" w:hAnsi="Times New Roman" w:cs="Times New Roman"/>
+                <w:sz w:val="24"/>
+                <w:szCs w:val="24"/>
+              </w:rPr>
+            </w:pPr>
+            <w:r>
+              <w:rPr>
+                <w:rFonts w:ascii="Times New Roman" w:hAnsi="Times New Roman" w:cs="Times New Roman"/>
+                <w:sz w:val="24"/>
+                <w:szCs w:val="24"/>
+              </w:rPr>
+              <w:t>pretri2</w:t>
+            </w:r>
+          </w:p>
+        </w:tc>
+        <w:tc>
+          <w:tcPr>
+            <w:tcW w:w="2016" w:type="dxa"/>
+            <w:hideMark/>
+          </w:tcPr>
+          <w:p>
+            <w:pPr>
+              <w:widowControl w:val="0"/>
+              <w:autoSpaceDE w:val="0"/>
+              <w:autoSpaceDN w:val="0"/>
+              <w:adjustRightInd w:val="0"/>
+              <w:spacing w:after="0" w:line="240" w:lineRule="auto"/>
+              <w:jc w:val="center"/>
+              <w:rPr>
+                <w:rFonts w:ascii="Times New Roman" w:hAnsi="Times New Roman" w:cs="Times New Roman"/>
+                <w:sz w:val="24"/>
+                <w:szCs w:val="24"/>
+              </w:rPr>
+            </w:pPr>
+            <w:r>
+              <w:rPr>
+                <w:rFonts w:ascii="Times New Roman" w:hAnsi="Times New Roman" w:cs="Times New Roman"/>
+                <w:sz w:val="24"/>
+                <w:szCs w:val="24"/>
+              </w:rPr>
+              <w:t>76.5676***</w:t>
+            </w:r>
+          </w:p>
+        </w:tc>
+      </w:tr>
+      <w:tr>
+        <w:trPr>
+          <w:jc w:val="center"/>
+        </w:trPr>
+        <w:tc>
+          <w:tcPr>
+            <w:tcW w:w="2523" w:type="dxa"/>
+          </w:tcPr>
+          <w:p>
+            <w:pPr>
+              <w:widowControl w:val="0"/>
+              <w:autoSpaceDE w:val="0"/>
+              <w:autoSpaceDN w:val="0"/>
+              <w:adjustRightInd w:val="0"/>
+              <w:spacing w:after="0" w:line="240" w:lineRule="auto"/>
+              <w:rPr>
+                <w:rFonts w:ascii="Times New Roman" w:hAnsi="Times New Roman" w:cs="Times New Roman"/>
+                <w:sz w:val="24"/>
+                <w:szCs w:val="24"/>
+              </w:rPr>
+            </w:pPr>
+          </w:p>
+        </w:tc>
+        <w:tc>
+          <w:tcPr>
+            <w:tcW w:w="2016" w:type="dxa"/>
+            <w:hideMark/>
+          </w:tcPr>
+          <w:p>
+            <w:pPr>
+              <w:widowControl w:val="0"/>
+              <w:autoSpaceDE w:val="0"/>
+              <w:autoSpaceDN w:val="0"/>
+              <w:adjustRightInd w:val="0"/>
+              <w:spacing w:after="0" w:line="240" w:lineRule="auto"/>
+              <w:jc w:val="center"/>
+              <w:rPr>
+                <w:rFonts w:ascii="Times New Roman" w:hAnsi="Times New Roman" w:cs="Times New Roman"/>
+                <w:sz w:val="24"/>
+                <w:szCs w:val="24"/>
+              </w:rPr>
+            </w:pPr>
+            <w:r>
+              <w:rPr>
+                <w:rFonts w:ascii="Times New Roman" w:hAnsi="Times New Roman" w:cs="Times New Roman"/>
+                <w:sz w:val="24"/>
+                <w:szCs w:val="24"/>
+              </w:rPr>
+              <w:t>(4.367)</w:t>
+            </w:r>
+          </w:p>
+        </w:tc>
+      </w:tr>
+      <w:tr>
+        <w:trPr>
+          <w:jc w:val="center"/>
+        </w:trPr>
+        <w:tc>
+          <w:tcPr>
+            <w:tcW w:w="2523" w:type="dxa"/>
+            <w:hideMark/>
+          </w:tcPr>
+          <w:p>
+            <w:pPr>
+              <w:widowControl w:val="0"/>
+              <w:autoSpaceDE w:val="0"/>
+              <w:autoSpaceDN w:val="0"/>
+              <w:adjustRightInd w:val="0"/>
+              <w:spacing w:after="0" w:line="240" w:lineRule="auto"/>
+              <w:rPr>
+                <w:rFonts w:ascii="Times New Roman" w:hAnsi="Times New Roman" w:cs="Times New Roman"/>
+                <w:sz w:val="24"/>
+                <w:szCs w:val="24"/>
+              </w:rPr>
+            </w:pPr>
+            <w:r>
+              <w:rPr>
+                <w:rFonts w:ascii="Times New Roman" w:hAnsi="Times New Roman" w:cs="Times New Roman"/>
+                <w:sz w:val="24"/>
+                <w:szCs w:val="24"/>
+              </w:rPr>
+              <w:t>pretri3</w:t>
+            </w:r>
+          </w:p>
+        </w:tc>
+        <w:tc>
+          <w:tcPr>
+            <w:tcW w:w="2016" w:type="dxa"/>
+            <w:hideMark/>
+          </w:tcPr>
+          <w:p>
+            <w:pPr>
+              <w:widowControl w:val="0"/>
+              <w:autoSpaceDE w:val="0"/>
+              <w:autoSpaceDN w:val="0"/>
+              <w:adjustRightInd w:val="0"/>
+              <w:spacing w:after="0" w:line="240" w:lineRule="auto"/>
+              <w:jc w:val="center"/>
+              <w:rPr>
+                <w:rFonts w:ascii="Times New Roman" w:hAnsi="Times New Roman" w:cs="Times New Roman"/>
+                <w:sz w:val="24"/>
+                <w:szCs w:val="24"/>
+              </w:rPr>
+            </w:pPr>
+            <w:r>
+              <w:rPr>
+                <w:rFonts w:ascii="Times New Roman" w:hAnsi="Times New Roman" w:cs="Times New Roman"/>
+                <w:sz w:val="24"/>
+                <w:szCs w:val="24"/>
+              </w:rPr>
+              <w:t>144.0581***</w:t>
+            </w:r>
+          </w:p>
+        </w:tc>
+      </w:tr>
+      <w:tr>
+        <w:trPr>
+          <w:jc w:val="center"/>
+        </w:trPr>
+        <w:tc>
+          <w:tcPr>
+            <w:tcW w:w="2523" w:type="dxa"/>
+          </w:tcPr>
+          <w:p>
+            <w:pPr>
+              <w:widowControl w:val="0"/>
+              <w:autoSpaceDE w:val="0"/>
+              <w:autoSpaceDN w:val="0"/>
+              <w:adjustRightInd w:val="0"/>
+              <w:spacing w:after="0" w:line="240" w:lineRule="auto"/>
+              <w:rPr>
+                <w:rFonts w:ascii="Times New Roman" w:hAnsi="Times New Roman" w:cs="Times New Roman"/>
+                <w:sz w:val="24"/>
+                <w:szCs w:val="24"/>
+              </w:rPr>
+            </w:pPr>
+          </w:p>
+        </w:tc>
+        <w:tc>
+          <w:tcPr>
+            <w:tcW w:w="2016" w:type="dxa"/>
+            <w:hideMark/>
+          </w:tcPr>
+          <w:p>
+            <w:pPr>
+              <w:widowControl w:val="0"/>
+              <w:autoSpaceDE w:val="0"/>
+              <w:autoSpaceDN w:val="0"/>
+              <w:adjustRightInd w:val="0"/>
+              <w:spacing w:after="0" w:line="240" w:lineRule="auto"/>
+              <w:jc w:val="center"/>
+              <w:rPr>
+                <w:rFonts w:ascii="Times New Roman" w:hAnsi="Times New Roman" w:cs="Times New Roman"/>
+                <w:sz w:val="24"/>
+                <w:szCs w:val="24"/>
+              </w:rPr>
+            </w:pPr>
+            <w:r>
+              <w:rPr>
+                <w:rFonts w:ascii="Times New Roman" w:hAnsi="Times New Roman" w:cs="Times New Roman"/>
+                <w:sz w:val="24"/>
+                <w:szCs w:val="24"/>
+              </w:rPr>
+              <w:t>(10.503)</w:t>
+            </w:r>
+          </w:p>
+        </w:tc>
+      </w:tr>
+      <w:tr>
+        <w:trPr>
+          <w:jc w:val="center"/>
+        </w:trPr>
+        <w:tc>
+          <w:tcPr>
+            <w:tcW w:w="2523" w:type="dxa"/>
+            <w:hideMark/>
+          </w:tcPr>
+          <w:p>
+            <w:pPr>
+              <w:widowControl w:val="0"/>
+              <w:autoSpaceDE w:val="0"/>
+              <w:autoSpaceDN w:val="0"/>
+              <w:adjustRightInd w:val="0"/>
+              <w:spacing w:after="0" w:line="240" w:lineRule="auto"/>
+              <w:rPr>
+                <w:rFonts w:ascii="Times New Roman" w:hAnsi="Times New Roman" w:cs="Times New Roman"/>
+                <w:sz w:val="24"/>
+                <w:szCs w:val="24"/>
+              </w:rPr>
+            </w:pPr>
+            <w:r>
+              <w:rPr>
+                <w:rFonts w:ascii="Times New Roman" w:hAnsi="Times New Roman" w:cs="Times New Roman"/>
+                <w:sz w:val="24"/>
+                <w:szCs w:val="24"/>
+              </w:rPr>
+              <w:t>Constant</w:t>
+            </w:r>
+          </w:p>
+        </w:tc>
+        <w:tc>
+          <w:tcPr>
+            <w:tcW w:w="2016" w:type="dxa"/>
+            <w:hideMark/>
+          </w:tcPr>
+          <w:p>
+            <w:pPr>
+              <w:widowControl w:val="0"/>
+              <w:autoSpaceDE w:val="0"/>
+              <w:autoSpaceDN w:val="0"/>
+              <w:adjustRightInd w:val="0"/>
+              <w:spacing w:after="0" w:line="240" w:lineRule="auto"/>
+              <w:jc w:val="center"/>
+              <w:rPr>
+                <w:rFonts w:ascii="Times New Roman" w:hAnsi="Times New Roman" w:cs="Times New Roman"/>
+                <w:sz w:val="24"/>
+                <w:szCs w:val="24"/>
+              </w:rPr>
+            </w:pPr>
+            <w:r>
+              <w:rPr>
+                <w:rFonts w:ascii="Times New Roman" w:hAnsi="Times New Roman" w:cs="Times New Roman"/>
+                <w:sz w:val="24"/>
+                <w:szCs w:val="24"/>
+              </w:rPr>
+              <w:t>2,773.8262***</w:t>
+            </w:r>
+          </w:p>
+        </w:tc>
+      </w:tr>
+      <w:tr>
+        <w:trPr>
+          <w:jc w:val="center"/>
+        </w:trPr>
+        <w:tc>
+          <w:tcPr>
+            <w:tcW w:w="2523" w:type="dxa"/>
+          </w:tcPr>
+          <w:p>
+            <w:pPr>
+              <w:widowControl w:val="0"/>
+              <w:autoSpaceDE w:val="0"/>
+              <w:autoSpaceDN w:val="0"/>
+              <w:adjustRightInd w:val="0"/>
+              <w:spacing w:after="0" w:line="240" w:lineRule="auto"/>
+              <w:rPr>
+                <w:rFonts w:ascii="Times New Roman" w:hAnsi="Times New Roman" w:cs="Times New Roman"/>
+                <w:sz w:val="24"/>
+                <w:szCs w:val="24"/>
+              </w:rPr>
+            </w:pPr>
+          </w:p>
+        </w:tc>
+        <w:tc>
+          <w:tcPr>
+            <w:tcW w:w="2016" w:type="dxa"/>
+            <w:hideMark/>
+          </w:tcPr>
+          <w:p>
+            <w:pPr>
+              <w:widowControl w:val="0"/>
+              <w:autoSpaceDE w:val="0"/>
+              <w:autoSpaceDN w:val="0"/>
+              <w:adjustRightInd w:val="0"/>
+              <w:spacing w:after="0" w:line="240" w:lineRule="auto"/>
+              <w:jc w:val="center"/>
+              <w:rPr>
+                <w:rFonts w:ascii="Times New Roman" w:hAnsi="Times New Roman" w:cs="Times New Roman"/>
+                <w:sz w:val="24"/>
+                <w:szCs w:val="24"/>
+              </w:rPr>
+            </w:pPr>
+            <w:r>
+              <w:rPr>
+                <w:rFonts w:ascii="Times New Roman" w:hAnsi="Times New Roman" w:cs="Times New Roman"/>
+                <w:sz w:val="24"/>
+                <w:szCs w:val="24"/>
+              </w:rPr>
+              <w:t>(23.756)</w:t>
+            </w:r>
+          </w:p>
+        </w:tc>
+      </w:tr>
+      <w:tr>
+        <w:trPr>
+          <w:jc w:val="center"/>
+        </w:trPr>
+        <w:tc>
+          <w:tcPr>
+            <w:tcW w:w="2523" w:type="dxa"/>
+          </w:tcPr>
+          <w:p>
+            <w:pPr>
+              <w:widowControl w:val="0"/>
+              <w:autoSpaceDE w:val="0"/>
+              <w:autoSpaceDN w:val="0"/>
+              <w:adjustRightInd w:val="0"/>
+              <w:spacing w:after="0" w:line="240" w:lineRule="auto"/>
+              <w:rPr>
+                <w:rFonts w:ascii="Times New Roman" w:hAnsi="Times New Roman" w:cs="Times New Roman"/>
+                <w:sz w:val="24"/>
+                <w:szCs w:val="24"/>
+              </w:rPr>
+            </w:pPr>
+          </w:p>
+        </w:tc>
+        <w:tc>
+          <w:tcPr>
+            <w:tcW w:w="2016" w:type="dxa"/>
+          </w:tcPr>
+          <w:p>
+            <w:pPr>
+              <w:widowControl w:val="0"/>
+              <w:autoSpaceDE w:val="0"/>
+              <w:autoSpaceDN w:val="0"/>
+              <w:adjustRightInd w:val="0"/>
+              <w:spacing w:after="0" w:line="240" w:lineRule="auto"/>
+              <w:jc w:val="center"/>
+              <w:rPr>
+                <w:rFonts w:ascii="Times New Roman" w:hAnsi="Times New Roman" w:cs="Times New Roman"/>
+                <w:sz w:val="24"/>
+                <w:szCs w:val="24"/>
+              </w:rPr>
+            </w:pPr>
+          </w:p>
+        </w:tc>
+      </w:tr>
+      <w:tr>
+        <w:trPr>
+          <w:jc w:val="center"/>
+        </w:trPr>
+        <w:tc>
+          <w:tcPr>
+            <w:tcW w:w="2523" w:type="dxa"/>
+            <w:hideMark/>
+          </w:tcPr>
+          <w:p>
+            <w:pPr>
+              <w:widowControl w:val="0"/>
+              <w:autoSpaceDE w:val="0"/>
+              <w:autoSpaceDN w:val="0"/>
+              <w:adjustRightInd w:val="0"/>
+              <w:spacing w:after="0" w:line="240" w:lineRule="auto"/>
+              <w:rPr>
+                <w:rFonts w:ascii="Times New Roman" w:hAnsi="Times New Roman" w:cs="Times New Roman"/>
+                <w:sz w:val="24"/>
+                <w:szCs w:val="24"/>
+              </w:rPr>
+            </w:pPr>
+            <w:r>
+              <w:rPr>
+                <w:rFonts w:ascii="Times New Roman" w:hAnsi="Times New Roman" w:cs="Times New Roman"/>
+                <w:sz w:val="24"/>
+                <w:szCs w:val="24"/>
+              </w:rPr>
+              <w:t>Observations</w:t>
+            </w:r>
+          </w:p>
+        </w:tc>
+        <w:tc>
+          <w:tcPr>
+            <w:tcW w:w="2016" w:type="dxa"/>
+            <w:hideMark/>
+          </w:tcPr>
+          <w:p>
+            <w:pPr>
+              <w:widowControl w:val="0"/>
+              <w:autoSpaceDE w:val="0"/>
+              <w:autoSpaceDN w:val="0"/>
+              <w:adjustRightInd w:val="0"/>
+              <w:spacing w:after="0" w:line="240" w:lineRule="auto"/>
+              <w:jc w:val="center"/>
+              <w:rPr>
+                <w:rFonts w:ascii="Times New Roman" w:hAnsi="Times New Roman" w:cs="Times New Roman"/>
+                <w:sz w:val="24"/>
+                <w:szCs w:val="24"/>
+              </w:rPr>
+            </w:pPr>
+            <w:r>
+              <w:rPr>
+                <w:rFonts w:ascii="Times New Roman" w:hAnsi="Times New Roman" w:cs="Times New Roman"/>
+                <w:sz w:val="24"/>
+                <w:szCs w:val="24"/>
+              </w:rPr>
+              <w:t>296,218</w:t>
+            </w:r>
+          </w:p>
+        </w:tc>
+      </w:tr>
+      <w:tr>
+        <w:trPr>
+          <w:jc w:val="center"/>
+        </w:trPr>
+        <w:tc>
+          <w:tcPr>
+            <w:tcW w:w="2523" w:type="dxa"/>
+            <w:tcBorders>
+              <w:top w:val="nil"/>
+              <w:left w:val="nil"/>
+              <w:bottom w:val="single" w:sz="6" w:space="0" w:color="auto"/>
+              <w:right w:val="nil"/>
+            </w:tcBorders>
+            <w:hideMark/>
+          </w:tcPr>
+          <w:p>
+            <w:pPr>
+              <w:widowControl w:val="0"/>
+              <w:autoSpaceDE w:val="0"/>
+              <w:autoSpaceDN w:val="0"/>
+              <w:adjustRightInd w:val="0"/>
+              <w:spacing w:after="0" w:line="240" w:lineRule="auto"/>
+              <w:rPr>
+                <w:rFonts w:ascii="Times New Roman" w:hAnsi="Times New Roman" w:cs="Times New Roman"/>
+                <w:sz w:val="24"/>
+                <w:szCs w:val="24"/>
+              </w:rPr>
+            </w:pPr>
+            <w:r>
+              <w:rPr>
+                <w:rFonts w:ascii="Times New Roman" w:hAnsi="Times New Roman" w:cs="Times New Roman"/>
+                <w:sz w:val="24"/>
+                <w:szCs w:val="24"/>
+              </w:rPr>
+              <w:t>Number of momid3</w:t>
+            </w:r>
+          </w:p>
+        </w:tc>
+        <w:tc>
+          <w:tcPr>
+            <w:tcW w:w="2016" w:type="dxa"/>
+            <w:tcBorders>
+              <w:top w:val="nil"/>
+              <w:left w:val="nil"/>
+              <w:bottom w:val="single" w:sz="6" w:space="0" w:color="auto"/>
+              <w:right w:val="nil"/>
+            </w:tcBorders>
+            <w:hideMark/>
+          </w:tcPr>
+          <w:p>
+            <w:pPr>
+              <w:widowControl w:val="0"/>
+              <w:autoSpaceDE w:val="0"/>
+              <w:autoSpaceDN w:val="0"/>
+              <w:adjustRightInd w:val="0"/>
+              <w:spacing w:after="0" w:line="240" w:lineRule="auto"/>
+              <w:jc w:val="center"/>
+              <w:rPr>
+                <w:rFonts w:ascii="Times New Roman" w:hAnsi="Times New Roman" w:cs="Times New Roman"/>
+                <w:sz w:val="24"/>
+                <w:szCs w:val="24"/>
+              </w:rPr>
+            </w:pPr>
+            <w:r>
+              <w:rPr>
+                <w:rFonts w:ascii="Times New Roman" w:hAnsi="Times New Roman" w:cs="Times New Roman"/>
+                <w:sz w:val="24"/>
+                <w:szCs w:val="24"/>
+              </w:rPr>
+              <w:t>141,929</w:t>
+            </w:r>
+          </w:p>
+        </w:tc>
+      </w:tr>
+    </w:tbl>
+    <w:p>
+      <w:bookmarkStart w:id="0" w:name="_GoBack"/>
+      <w:bookmarkEnd w:id="0"/>
+    </w:p>
     <w:sectPr>
       <w:pgSz w:w="12240" w:h="15840"/>
       <w:pgMar w:top="1440" w:right="1440" w:bottom="1440" w:left="1440" w:header="720" w:footer="720" w:gutter="0"/>
@@ -18641,7 +19200,7 @@
 </file>
 
 <file path=customXml/itemProps1.xml><?xml version="1.0" encoding="utf-8"?>
-<ds:datastoreItem xmlns:ds="http://schemas.openxmlformats.org/officeDocument/2006/customXml" ds:itemID="{7F3CAD44-1BB5-40AD-BEE1-994556365042}">
+<ds:datastoreItem xmlns:ds="http://schemas.openxmlformats.org/officeDocument/2006/customXml" ds:itemID="{B3772EAD-515A-44E1-9D8A-46DF4AB7C1C0}">
   <ds:schemaRefs>
     <ds:schemaRef ds:uri="http://schemas.openxmlformats.org/officeDocument/2006/bibliography"/>
   </ds:schemaRefs>

</xml_diff>

<commit_message>
Update Exercise2's submitted printout
</commit_message>
<xml_diff>
--- a/Exercise2/Exercise2.docx
+++ b/Exercise2/Exercise2.docx
@@ -13022,6 +13022,47 @@
         <w:t>Part D &amp; E: Table IV</w:t>
       </w:r>
     </w:p>
+    <w:p>
+      <w:pPr>
+        <w:pStyle w:val="ListParagraph"/>
+        <w:numPr>
+          <w:ilvl w:val="0"/>
+          <w:numId w:val="2"/>
+        </w:numPr>
+      </w:pPr>
+      <w:r>
+        <w:t>OLS</w:t>
+      </w:r>
+    </w:p>
+    <w:p>
+      <w:pPr>
+        <w:pStyle w:val="ListParagraph"/>
+        <w:numPr>
+          <w:ilvl w:val="0"/>
+          <w:numId w:val="2"/>
+        </w:numPr>
+      </w:pPr>
+      <w:r>
+        <w:t>Fixed effect (FE)</w:t>
+      </w:r>
+    </w:p>
+    <w:p>
+      <w:pPr>
+        <w:pStyle w:val="ListParagraph"/>
+        <w:numPr>
+          <w:ilvl w:val="0"/>
+          <w:numId w:val="2"/>
+        </w:numPr>
+      </w:pPr>
+      <w:r>
+        <w:t>Random Effect (RE)</w:t>
+      </w:r>
+    </w:p>
+    <w:p>
+      <w:pPr>
+        <w:pStyle w:val="ListParagraph"/>
+      </w:pPr>
+    </w:p>
     <w:tbl>
       <w:tblPr>
         <w:tblW w:w="0" w:type="auto"/>
@@ -13225,13 +13266,7 @@
               <w:pStyle w:val="NoSpacing"/>
             </w:pPr>
             <w:r>
-              <w:t>-239.2</w:t>
-            </w:r>
-            <w:r>
-              <w:rPr>
-                <w:vertAlign w:val="superscript"/>
-              </w:rPr>
-              <w:t>***</w:t>
+              <w:t>-239.2***</w:t>
             </w:r>
           </w:p>
         </w:tc>
@@ -13250,13 +13285,7 @@
               <w:pStyle w:val="NoSpacing"/>
             </w:pPr>
             <w:r>
-              <w:t>-143.6</w:t>
-            </w:r>
-            <w:r>
-              <w:rPr>
-                <w:vertAlign w:val="superscript"/>
-              </w:rPr>
-              <w:t>***</w:t>
+              <w:t>-143.6***</w:t>
             </w:r>
           </w:p>
         </w:tc>
@@ -13275,13 +13304,7 @@
               <w:pStyle w:val="NoSpacing"/>
             </w:pPr>
             <w:r>
-              <w:t>-227.9</w:t>
-            </w:r>
-            <w:r>
-              <w:rPr>
-                <w:vertAlign w:val="superscript"/>
-              </w:rPr>
-              <w:t>***</w:t>
+              <w:t>-227.9***</w:t>
             </w:r>
           </w:p>
         </w:tc>
@@ -13443,7 +13466,6 @@
               <w:pStyle w:val="NoSpacing"/>
             </w:pPr>
             <w:r>
-              <w:lastRenderedPageBreak/>
               <w:t>male</w:t>
             </w:r>
           </w:p>
@@ -13463,63 +13485,45 @@
               <w:pStyle w:val="NoSpacing"/>
             </w:pPr>
             <w:r>
-              <w:t>126.5</w:t>
-            </w:r>
-            <w:r>
-              <w:rPr>
-                <w:vertAlign w:val="superscript"/>
-              </w:rPr>
-              <w:t>***</w:t>
-            </w:r>
-          </w:p>
-        </w:tc>
-        <w:tc>
-          <w:tcPr>
-            <w:tcW w:w="2016" w:type="dxa"/>
-            <w:tcBorders>
-              <w:top w:val="nil"/>
-              <w:left w:val="nil"/>
-              <w:bottom w:val="nil"/>
-              <w:right w:val="nil"/>
-            </w:tcBorders>
-          </w:tcPr>
-          <w:p>
-            <w:pPr>
-              <w:pStyle w:val="NoSpacing"/>
-            </w:pPr>
-            <w:r>
-              <w:t>133.5</w:t>
-            </w:r>
-            <w:r>
-              <w:rPr>
-                <w:vertAlign w:val="superscript"/>
-              </w:rPr>
-              <w:t>***</w:t>
-            </w:r>
-          </w:p>
-        </w:tc>
-        <w:tc>
-          <w:tcPr>
-            <w:tcW w:w="2016" w:type="dxa"/>
-            <w:tcBorders>
-              <w:top w:val="nil"/>
-              <w:left w:val="nil"/>
-              <w:bottom w:val="nil"/>
-              <w:right w:val="nil"/>
-            </w:tcBorders>
-          </w:tcPr>
-          <w:p>
-            <w:pPr>
-              <w:pStyle w:val="NoSpacing"/>
-            </w:pPr>
-            <w:r>
-              <w:t>129.6</w:t>
-            </w:r>
-            <w:r>
-              <w:rPr>
-                <w:vertAlign w:val="superscript"/>
-              </w:rPr>
-              <w:t>***</w:t>
+              <w:t>126.5***</w:t>
+            </w:r>
+          </w:p>
+        </w:tc>
+        <w:tc>
+          <w:tcPr>
+            <w:tcW w:w="2016" w:type="dxa"/>
+            <w:tcBorders>
+              <w:top w:val="nil"/>
+              <w:left w:val="nil"/>
+              <w:bottom w:val="nil"/>
+              <w:right w:val="nil"/>
+            </w:tcBorders>
+          </w:tcPr>
+          <w:p>
+            <w:pPr>
+              <w:pStyle w:val="NoSpacing"/>
+            </w:pPr>
+            <w:r>
+              <w:t>133.5***</w:t>
+            </w:r>
+          </w:p>
+        </w:tc>
+        <w:tc>
+          <w:tcPr>
+            <w:tcW w:w="2016" w:type="dxa"/>
+            <w:tcBorders>
+              <w:top w:val="nil"/>
+              <w:left w:val="nil"/>
+              <w:bottom w:val="nil"/>
+              <w:right w:val="nil"/>
+            </w:tcBorders>
+          </w:tcPr>
+          <w:p>
+            <w:pPr>
+              <w:pStyle w:val="NoSpacing"/>
+            </w:pPr>
+            <w:r>
+              <w:t>129.6***</w:t>
             </w:r>
           </w:p>
         </w:tc>
@@ -13702,63 +13706,45 @@
               <w:pStyle w:val="NoSpacing"/>
             </w:pPr>
             <w:r>
-              <w:t>21.57</w:t>
-            </w:r>
-            <w:r>
-              <w:rPr>
-                <w:vertAlign w:val="superscript"/>
-              </w:rPr>
-              <w:t>***</w:t>
-            </w:r>
-          </w:p>
-        </w:tc>
-        <w:tc>
-          <w:tcPr>
-            <w:tcW w:w="2016" w:type="dxa"/>
-            <w:tcBorders>
-              <w:top w:val="nil"/>
-              <w:left w:val="nil"/>
-              <w:bottom w:val="nil"/>
-              <w:right w:val="nil"/>
-            </w:tcBorders>
-          </w:tcPr>
-          <w:p>
-            <w:pPr>
-              <w:pStyle w:val="NoSpacing"/>
-            </w:pPr>
-            <w:r>
-              <w:t>19.40</w:t>
-            </w:r>
-            <w:r>
-              <w:rPr>
-                <w:vertAlign w:val="superscript"/>
-              </w:rPr>
-              <w:t>***</w:t>
-            </w:r>
-          </w:p>
-        </w:tc>
-        <w:tc>
-          <w:tcPr>
-            <w:tcW w:w="2016" w:type="dxa"/>
-            <w:tcBorders>
-              <w:top w:val="nil"/>
-              <w:left w:val="nil"/>
-              <w:bottom w:val="nil"/>
-              <w:right w:val="nil"/>
-            </w:tcBorders>
-          </w:tcPr>
-          <w:p>
-            <w:pPr>
-              <w:pStyle w:val="NoSpacing"/>
-            </w:pPr>
-            <w:r>
-              <w:t>37.08</w:t>
-            </w:r>
-            <w:r>
-              <w:rPr>
-                <w:vertAlign w:val="superscript"/>
-              </w:rPr>
-              <w:t>***</w:t>
+              <w:t>21.57***</w:t>
+            </w:r>
+          </w:p>
+        </w:tc>
+        <w:tc>
+          <w:tcPr>
+            <w:tcW w:w="2016" w:type="dxa"/>
+            <w:tcBorders>
+              <w:top w:val="nil"/>
+              <w:left w:val="nil"/>
+              <w:bottom w:val="nil"/>
+              <w:right w:val="nil"/>
+            </w:tcBorders>
+          </w:tcPr>
+          <w:p>
+            <w:pPr>
+              <w:pStyle w:val="NoSpacing"/>
+            </w:pPr>
+            <w:r>
+              <w:t>19.40***</w:t>
+            </w:r>
+          </w:p>
+        </w:tc>
+        <w:tc>
+          <w:tcPr>
+            <w:tcW w:w="2016" w:type="dxa"/>
+            <w:tcBorders>
+              <w:top w:val="nil"/>
+              <w:left w:val="nil"/>
+              <w:bottom w:val="nil"/>
+              <w:right w:val="nil"/>
+            </w:tcBorders>
+          </w:tcPr>
+          <w:p>
+            <w:pPr>
+              <w:pStyle w:val="NoSpacing"/>
+            </w:pPr>
+            <w:r>
+              <w:t>37.08***</w:t>
             </w:r>
           </w:p>
         </w:tc>
@@ -13941,13 +13927,7 @@
               <w:pStyle w:val="NoSpacing"/>
             </w:pPr>
             <w:r>
-              <w:t>-0.271</w:t>
-            </w:r>
-            <w:r>
-              <w:rPr>
-                <w:vertAlign w:val="superscript"/>
-              </w:rPr>
-              <w:t>***</w:t>
+              <w:t>-0.271***</w:t>
             </w:r>
           </w:p>
         </w:tc>
@@ -13985,13 +13965,7 @@
               <w:pStyle w:val="NoSpacing"/>
             </w:pPr>
             <w:r>
-              <w:t>-0.473</w:t>
-            </w:r>
-            <w:r>
-              <w:rPr>
-                <w:vertAlign w:val="superscript"/>
-              </w:rPr>
-              <w:t>***</w:t>
+              <w:t>-0.473***</w:t>
             </w:r>
           </w:p>
         </w:tc>
@@ -14174,13 +14148,7 @@
               <w:pStyle w:val="NoSpacing"/>
             </w:pPr>
             <w:r>
-              <w:t>33.23</w:t>
-            </w:r>
-            <w:r>
-              <w:rPr>
-                <w:vertAlign w:val="superscript"/>
-              </w:rPr>
-              <w:t>***</w:t>
+              <w:t>33.23***</w:t>
             </w:r>
           </w:p>
         </w:tc>
@@ -14389,13 +14357,7 @@
               <w:pStyle w:val="NoSpacing"/>
             </w:pPr>
             <w:r>
-              <w:t>49.79</w:t>
-            </w:r>
-            <w:r>
-              <w:rPr>
-                <w:vertAlign w:val="superscript"/>
-              </w:rPr>
-              <w:t>***</w:t>
+              <w:t>49.79***</w:t>
             </w:r>
           </w:p>
         </w:tc>
@@ -14604,13 +14566,7 @@
               <w:pStyle w:val="NoSpacing"/>
             </w:pPr>
             <w:r>
-              <w:t>40.46</w:t>
-            </w:r>
-            <w:r>
-              <w:rPr>
-                <w:vertAlign w:val="superscript"/>
-              </w:rPr>
-              <w:t>***</w:t>
+              <w:t>40.46***</w:t>
             </w:r>
           </w:p>
         </w:tc>
@@ -14817,13 +14773,7 @@
               <w:pStyle w:val="NoSpacing"/>
             </w:pPr>
             <w:r>
-              <w:t>60.91</w:t>
-            </w:r>
-            <w:r>
-              <w:rPr>
-                <w:vertAlign w:val="superscript"/>
-              </w:rPr>
-              <w:t>***</w:t>
+              <w:t>60.91***</w:t>
             </w:r>
           </w:p>
         </w:tc>
@@ -15030,13 +14980,7 @@
               <w:pStyle w:val="NoSpacing"/>
             </w:pPr>
             <w:r>
-              <w:t>-231.6</w:t>
-            </w:r>
-            <w:r>
-              <w:rPr>
-                <w:vertAlign w:val="superscript"/>
-              </w:rPr>
-              <w:t>***</w:t>
+              <w:t>-231.6***</w:t>
             </w:r>
           </w:p>
         </w:tc>
@@ -15243,63 +15187,45 @@
               <w:pStyle w:val="NoSpacing"/>
             </w:pPr>
             <w:r>
-              <w:t>-96.53</w:t>
-            </w:r>
-            <w:r>
-              <w:rPr>
-                <w:vertAlign w:val="superscript"/>
-              </w:rPr>
-              <w:t>***</w:t>
-            </w:r>
-          </w:p>
-        </w:tc>
-        <w:tc>
-          <w:tcPr>
-            <w:tcW w:w="2016" w:type="dxa"/>
-            <w:tcBorders>
-              <w:top w:val="nil"/>
-              <w:left w:val="nil"/>
-              <w:bottom w:val="nil"/>
-              <w:right w:val="nil"/>
-            </w:tcBorders>
-          </w:tcPr>
-          <w:p>
-            <w:pPr>
-              <w:pStyle w:val="NoSpacing"/>
-            </w:pPr>
-            <w:r>
-              <w:t>-81.84</w:t>
-            </w:r>
-            <w:r>
-              <w:rPr>
-                <w:vertAlign w:val="superscript"/>
-              </w:rPr>
-              <w:t>***</w:t>
-            </w:r>
-          </w:p>
-        </w:tc>
-        <w:tc>
-          <w:tcPr>
-            <w:tcW w:w="2016" w:type="dxa"/>
-            <w:tcBorders>
-              <w:top w:val="nil"/>
-              <w:left w:val="nil"/>
-              <w:bottom w:val="nil"/>
-              <w:right w:val="nil"/>
-            </w:tcBorders>
-          </w:tcPr>
-          <w:p>
-            <w:pPr>
-              <w:pStyle w:val="NoSpacing"/>
-            </w:pPr>
-            <w:r>
-              <w:t>-98.31</w:t>
-            </w:r>
-            <w:r>
-              <w:rPr>
-                <w:vertAlign w:val="superscript"/>
-              </w:rPr>
-              <w:t>***</w:t>
+              <w:t>-96.53***</w:t>
+            </w:r>
+          </w:p>
+        </w:tc>
+        <w:tc>
+          <w:tcPr>
+            <w:tcW w:w="2016" w:type="dxa"/>
+            <w:tcBorders>
+              <w:top w:val="nil"/>
+              <w:left w:val="nil"/>
+              <w:bottom w:val="nil"/>
+              <w:right w:val="nil"/>
+            </w:tcBorders>
+          </w:tcPr>
+          <w:p>
+            <w:pPr>
+              <w:pStyle w:val="NoSpacing"/>
+            </w:pPr>
+            <w:r>
+              <w:t>-81.84***</w:t>
+            </w:r>
+          </w:p>
+        </w:tc>
+        <w:tc>
+          <w:tcPr>
+            <w:tcW w:w="2016" w:type="dxa"/>
+            <w:tcBorders>
+              <w:top w:val="nil"/>
+              <w:left w:val="nil"/>
+              <w:bottom w:val="nil"/>
+              <w:right w:val="nil"/>
+            </w:tcBorders>
+          </w:tcPr>
+          <w:p>
+            <w:pPr>
+              <w:pStyle w:val="NoSpacing"/>
+            </w:pPr>
+            <w:r>
+              <w:t>-98.31***</w:t>
             </w:r>
           </w:p>
         </w:tc>
@@ -15480,63 +15406,45 @@
               <w:pStyle w:val="NoSpacing"/>
             </w:pPr>
             <w:r>
-              <w:t>-160.3</w:t>
-            </w:r>
-            <w:r>
-              <w:rPr>
-                <w:vertAlign w:val="superscript"/>
-              </w:rPr>
-              <w:t>***</w:t>
-            </w:r>
-          </w:p>
-        </w:tc>
-        <w:tc>
-          <w:tcPr>
-            <w:tcW w:w="2016" w:type="dxa"/>
-            <w:tcBorders>
-              <w:top w:val="nil"/>
-              <w:left w:val="nil"/>
-              <w:bottom w:val="nil"/>
-              <w:right w:val="nil"/>
-            </w:tcBorders>
-          </w:tcPr>
-          <w:p>
-            <w:pPr>
-              <w:pStyle w:val="NoSpacing"/>
-            </w:pPr>
-            <w:r>
-              <w:t>-139.9</w:t>
-            </w:r>
-            <w:r>
-              <w:rPr>
-                <w:vertAlign w:val="superscript"/>
-              </w:rPr>
-              <w:t>***</w:t>
-            </w:r>
-          </w:p>
-        </w:tc>
-        <w:tc>
-          <w:tcPr>
-            <w:tcW w:w="2016" w:type="dxa"/>
-            <w:tcBorders>
-              <w:top w:val="nil"/>
-              <w:left w:val="nil"/>
-              <w:bottom w:val="nil"/>
-              <w:right w:val="nil"/>
-            </w:tcBorders>
-          </w:tcPr>
-          <w:p>
-            <w:pPr>
-              <w:pStyle w:val="NoSpacing"/>
-            </w:pPr>
-            <w:r>
-              <w:t>-188.0</w:t>
-            </w:r>
-            <w:r>
-              <w:rPr>
-                <w:vertAlign w:val="superscript"/>
-              </w:rPr>
-              <w:t>***</w:t>
+              <w:t>-160.3***</w:t>
+            </w:r>
+          </w:p>
+        </w:tc>
+        <w:tc>
+          <w:tcPr>
+            <w:tcW w:w="2016" w:type="dxa"/>
+            <w:tcBorders>
+              <w:top w:val="nil"/>
+              <w:left w:val="nil"/>
+              <w:bottom w:val="nil"/>
+              <w:right w:val="nil"/>
+            </w:tcBorders>
+          </w:tcPr>
+          <w:p>
+            <w:pPr>
+              <w:pStyle w:val="NoSpacing"/>
+            </w:pPr>
+            <w:r>
+              <w:t>-139.9***</w:t>
+            </w:r>
+          </w:p>
+        </w:tc>
+        <w:tc>
+          <w:tcPr>
+            <w:tcW w:w="2016" w:type="dxa"/>
+            <w:tcBorders>
+              <w:top w:val="nil"/>
+              <w:left w:val="nil"/>
+              <w:bottom w:val="nil"/>
+              <w:right w:val="nil"/>
+            </w:tcBorders>
+          </w:tcPr>
+          <w:p>
+            <w:pPr>
+              <w:pStyle w:val="NoSpacing"/>
+            </w:pPr>
+            <w:r>
+              <w:t>-188.0***</w:t>
             </w:r>
           </w:p>
         </w:tc>
@@ -15738,38 +15646,26 @@
               <w:pStyle w:val="NoSpacing"/>
             </w:pPr>
             <w:r>
-              <w:t>-42.71</w:t>
-            </w:r>
-            <w:r>
-              <w:rPr>
-                <w:vertAlign w:val="superscript"/>
-              </w:rPr>
-              <w:t>*</w:t>
-            </w:r>
-          </w:p>
-        </w:tc>
-        <w:tc>
-          <w:tcPr>
-            <w:tcW w:w="2016" w:type="dxa"/>
-            <w:tcBorders>
-              <w:top w:val="nil"/>
-              <w:left w:val="nil"/>
-              <w:bottom w:val="nil"/>
-              <w:right w:val="nil"/>
-            </w:tcBorders>
-          </w:tcPr>
-          <w:p>
-            <w:pPr>
-              <w:pStyle w:val="NoSpacing"/>
-            </w:pPr>
-            <w:r>
-              <w:t>-51.38</w:t>
-            </w:r>
-            <w:r>
-              <w:rPr>
-                <w:vertAlign w:val="superscript"/>
-              </w:rPr>
-              <w:t>***</w:t>
+              <w:t>-42.71*</w:t>
+            </w:r>
+          </w:p>
+        </w:tc>
+        <w:tc>
+          <w:tcPr>
+            <w:tcW w:w="2016" w:type="dxa"/>
+            <w:tcBorders>
+              <w:top w:val="nil"/>
+              <w:left w:val="nil"/>
+              <w:bottom w:val="nil"/>
+              <w:right w:val="nil"/>
+            </w:tcBorders>
+          </w:tcPr>
+          <w:p>
+            <w:pPr>
+              <w:pStyle w:val="NoSpacing"/>
+            </w:pPr>
+            <w:r>
+              <w:t>-51.38***</w:t>
             </w:r>
           </w:p>
         </w:tc>
@@ -15950,63 +15846,45 @@
               <w:pStyle w:val="NoSpacing"/>
             </w:pPr>
             <w:r>
-              <w:t>101.1</w:t>
-            </w:r>
-            <w:r>
-              <w:rPr>
-                <w:vertAlign w:val="superscript"/>
-              </w:rPr>
-              <w:t>***</w:t>
-            </w:r>
-          </w:p>
-        </w:tc>
-        <w:tc>
-          <w:tcPr>
-            <w:tcW w:w="2016" w:type="dxa"/>
-            <w:tcBorders>
-              <w:top w:val="nil"/>
-              <w:left w:val="nil"/>
-              <w:bottom w:val="nil"/>
-              <w:right w:val="nil"/>
-            </w:tcBorders>
-          </w:tcPr>
-          <w:p>
-            <w:pPr>
-              <w:pStyle w:val="NoSpacing"/>
-            </w:pPr>
-            <w:r>
-              <w:t>66.71</w:t>
-            </w:r>
-            <w:r>
-              <w:rPr>
-                <w:vertAlign w:val="superscript"/>
-              </w:rPr>
-              <w:t>***</w:t>
-            </w:r>
-          </w:p>
-        </w:tc>
-        <w:tc>
-          <w:tcPr>
-            <w:tcW w:w="2016" w:type="dxa"/>
-            <w:tcBorders>
-              <w:top w:val="nil"/>
-              <w:left w:val="nil"/>
-              <w:bottom w:val="nil"/>
-              <w:right w:val="nil"/>
-            </w:tcBorders>
-          </w:tcPr>
-          <w:p>
-            <w:pPr>
-              <w:pStyle w:val="NoSpacing"/>
-            </w:pPr>
-            <w:r>
-              <w:t>76.57</w:t>
-            </w:r>
-            <w:r>
-              <w:rPr>
-                <w:vertAlign w:val="superscript"/>
-              </w:rPr>
-              <w:t>***</w:t>
+              <w:t>101.1***</w:t>
+            </w:r>
+          </w:p>
+        </w:tc>
+        <w:tc>
+          <w:tcPr>
+            <w:tcW w:w="2016" w:type="dxa"/>
+            <w:tcBorders>
+              <w:top w:val="nil"/>
+              <w:left w:val="nil"/>
+              <w:bottom w:val="nil"/>
+              <w:right w:val="nil"/>
+            </w:tcBorders>
+          </w:tcPr>
+          <w:p>
+            <w:pPr>
+              <w:pStyle w:val="NoSpacing"/>
+            </w:pPr>
+            <w:r>
+              <w:t>66.71***</w:t>
+            </w:r>
+          </w:p>
+        </w:tc>
+        <w:tc>
+          <w:tcPr>
+            <w:tcW w:w="2016" w:type="dxa"/>
+            <w:tcBorders>
+              <w:top w:val="nil"/>
+              <w:left w:val="nil"/>
+              <w:bottom w:val="nil"/>
+              <w:right w:val="nil"/>
+            </w:tcBorders>
+          </w:tcPr>
+          <w:p>
+            <w:pPr>
+              <w:pStyle w:val="NoSpacing"/>
+            </w:pPr>
+            <w:r>
+              <w:t>76.57***</w:t>
             </w:r>
           </w:p>
         </w:tc>
@@ -16187,63 +16065,45 @@
               <w:pStyle w:val="NoSpacing"/>
             </w:pPr>
             <w:r>
-              <w:t>162.1</w:t>
-            </w:r>
-            <w:r>
-              <w:rPr>
-                <w:vertAlign w:val="superscript"/>
-              </w:rPr>
-              <w:t>***</w:t>
-            </w:r>
-          </w:p>
-        </w:tc>
-        <w:tc>
-          <w:tcPr>
-            <w:tcW w:w="2016" w:type="dxa"/>
-            <w:tcBorders>
-              <w:top w:val="nil"/>
-              <w:left w:val="nil"/>
-              <w:bottom w:val="nil"/>
-              <w:right w:val="nil"/>
-            </w:tcBorders>
-          </w:tcPr>
-          <w:p>
-            <w:pPr>
-              <w:pStyle w:val="NoSpacing"/>
-            </w:pPr>
-            <w:r>
-              <w:t>114.3</w:t>
-            </w:r>
-            <w:r>
-              <w:rPr>
-                <w:vertAlign w:val="superscript"/>
-              </w:rPr>
-              <w:t>***</w:t>
-            </w:r>
-          </w:p>
-        </w:tc>
-        <w:tc>
-          <w:tcPr>
-            <w:tcW w:w="2016" w:type="dxa"/>
-            <w:tcBorders>
-              <w:top w:val="nil"/>
-              <w:left w:val="nil"/>
-              <w:bottom w:val="nil"/>
-              <w:right w:val="nil"/>
-            </w:tcBorders>
-          </w:tcPr>
-          <w:p>
-            <w:pPr>
-              <w:pStyle w:val="NoSpacing"/>
-            </w:pPr>
-            <w:r>
-              <w:t>144.1</w:t>
-            </w:r>
-            <w:r>
-              <w:rPr>
-                <w:vertAlign w:val="superscript"/>
-              </w:rPr>
-              <w:t>***</w:t>
+              <w:t>162.1***</w:t>
+            </w:r>
+          </w:p>
+        </w:tc>
+        <w:tc>
+          <w:tcPr>
+            <w:tcW w:w="2016" w:type="dxa"/>
+            <w:tcBorders>
+              <w:top w:val="nil"/>
+              <w:left w:val="nil"/>
+              <w:bottom w:val="nil"/>
+              <w:right w:val="nil"/>
+            </w:tcBorders>
+          </w:tcPr>
+          <w:p>
+            <w:pPr>
+              <w:pStyle w:val="NoSpacing"/>
+            </w:pPr>
+            <w:r>
+              <w:t>114.3***</w:t>
+            </w:r>
+          </w:p>
+        </w:tc>
+        <w:tc>
+          <w:tcPr>
+            <w:tcW w:w="2016" w:type="dxa"/>
+            <w:tcBorders>
+              <w:top w:val="nil"/>
+              <w:left w:val="nil"/>
+              <w:bottom w:val="nil"/>
+              <w:right w:val="nil"/>
+            </w:tcBorders>
+          </w:tcPr>
+          <w:p>
+            <w:pPr>
+              <w:pStyle w:val="NoSpacing"/>
+            </w:pPr>
+            <w:r>
+              <w:t>144.1***</w:t>
             </w:r>
           </w:p>
         </w:tc>
@@ -16424,63 +16284,45 @@
               <w:pStyle w:val="NoSpacing"/>
             </w:pPr>
             <w:r>
-              <w:t>2971.6</w:t>
-            </w:r>
-            <w:r>
-              <w:rPr>
-                <w:vertAlign w:val="superscript"/>
-              </w:rPr>
-              <w:t>***</w:t>
-            </w:r>
-          </w:p>
-        </w:tc>
-        <w:tc>
-          <w:tcPr>
-            <w:tcW w:w="2016" w:type="dxa"/>
-            <w:tcBorders>
-              <w:top w:val="nil"/>
-              <w:left w:val="nil"/>
-              <w:bottom w:val="nil"/>
-              <w:right w:val="nil"/>
-            </w:tcBorders>
-          </w:tcPr>
-          <w:p>
-            <w:pPr>
-              <w:pStyle w:val="NoSpacing"/>
-            </w:pPr>
-            <w:r>
-              <w:t>2883.8</w:t>
-            </w:r>
-            <w:r>
-              <w:rPr>
-                <w:vertAlign w:val="superscript"/>
-              </w:rPr>
-              <w:t>***</w:t>
-            </w:r>
-          </w:p>
-        </w:tc>
-        <w:tc>
-          <w:tcPr>
-            <w:tcW w:w="2016" w:type="dxa"/>
-            <w:tcBorders>
-              <w:top w:val="nil"/>
-              <w:left w:val="nil"/>
-              <w:bottom w:val="nil"/>
-              <w:right w:val="nil"/>
-            </w:tcBorders>
-          </w:tcPr>
-          <w:p>
-            <w:pPr>
-              <w:pStyle w:val="NoSpacing"/>
-            </w:pPr>
-            <w:r>
-              <w:t>2773.8</w:t>
-            </w:r>
-            <w:r>
-              <w:rPr>
-                <w:vertAlign w:val="superscript"/>
-              </w:rPr>
-              <w:t>***</w:t>
+              <w:t>2971.6***</w:t>
+            </w:r>
+          </w:p>
+        </w:tc>
+        <w:tc>
+          <w:tcPr>
+            <w:tcW w:w="2016" w:type="dxa"/>
+            <w:tcBorders>
+              <w:top w:val="nil"/>
+              <w:left w:val="nil"/>
+              <w:bottom w:val="nil"/>
+              <w:right w:val="nil"/>
+            </w:tcBorders>
+          </w:tcPr>
+          <w:p>
+            <w:pPr>
+              <w:pStyle w:val="NoSpacing"/>
+            </w:pPr>
+            <w:r>
+              <w:t>2883.8***</w:t>
+            </w:r>
+          </w:p>
+        </w:tc>
+        <w:tc>
+          <w:tcPr>
+            <w:tcW w:w="2016" w:type="dxa"/>
+            <w:tcBorders>
+              <w:top w:val="nil"/>
+              <w:left w:val="nil"/>
+              <w:bottom w:val="nil"/>
+              <w:right w:val="nil"/>
+            </w:tcBorders>
+          </w:tcPr>
+          <w:p>
+            <w:pPr>
+              <w:pStyle w:val="NoSpacing"/>
+            </w:pPr>
+            <w:r>
+              <w:t>2773.8***</w:t>
             </w:r>
           </w:p>
         </w:tc>
@@ -16576,10 +16418,6 @@
               <w:pStyle w:val="NoSpacing"/>
             </w:pPr>
             <w:r>
-              <w:rPr>
-                <w:i/>
-                <w:iCs/>
-              </w:rPr>
               <w:t>N</w:t>
             </w:r>
           </w:p>
@@ -16697,6 +16535,7 @@
           <w:szCs w:val="20"/>
           <w:vertAlign w:val="superscript"/>
         </w:rPr>
+        <w:lastRenderedPageBreak/>
         <w:t>*</w:t>
       </w:r>
       <w:r>
@@ -16813,6 +16652,36 @@
       </w:pPr>
     </w:p>
     <w:p>
+      <w:pPr>
+        <w:widowControl w:val="0"/>
+        <w:autoSpaceDE w:val="0"/>
+        <w:autoSpaceDN w:val="0"/>
+        <w:adjustRightInd w:val="0"/>
+        <w:spacing w:after="0" w:line="240" w:lineRule="auto"/>
+        <w:rPr>
+          <w:rFonts w:ascii="Times New Roman" w:hAnsi="Times New Roman" w:cs="Times New Roman"/>
+          <w:sz w:val="24"/>
+          <w:szCs w:val="24"/>
+        </w:rPr>
+      </w:pPr>
+    </w:p>
+    <w:p>
+      <w:pPr>
+        <w:widowControl w:val="0"/>
+        <w:autoSpaceDE w:val="0"/>
+        <w:autoSpaceDN w:val="0"/>
+        <w:adjustRightInd w:val="0"/>
+        <w:spacing w:after="0" w:line="240" w:lineRule="auto"/>
+        <w:rPr>
+          <w:rFonts w:ascii="Times New Roman" w:hAnsi="Times New Roman" w:cs="Times New Roman"/>
+          <w:sz w:val="24"/>
+          <w:szCs w:val="24"/>
+        </w:rPr>
+      </w:pPr>
+    </w:p>
+    <w:p>
+      <w:bookmarkStart w:id="0" w:name="_GoBack"/>
+      <w:bookmarkEnd w:id="0"/>
       <w:proofErr w:type="spellStart"/>
       <w:r>
         <w:t>Hausman</w:t>
@@ -16828,6 +16697,9 @@
       <w:proofErr w:type="spellEnd"/>
       <w:r>
         <w:t xml:space="preserve"> RE</w:t>
+      </w:r>
+      <w:r>
+        <w:t>: significant systematic differences between FE and RE coefficients</w:t>
       </w:r>
     </w:p>
     <w:tbl>
@@ -16944,7 +16816,6 @@
                 <w:sz w:val="24"/>
                 <w:szCs w:val="24"/>
               </w:rPr>
-              <w:lastRenderedPageBreak/>
               <w:t>VARIABLES</w:t>
             </w:r>
           </w:p>
@@ -18368,10 +18239,7 @@
         </w:tc>
       </w:tr>
     </w:tbl>
-    <w:p>
-      <w:bookmarkStart w:id="0" w:name="_GoBack"/>
-      <w:bookmarkEnd w:id="0"/>
-    </w:p>
+    <w:p/>
     <w:sectPr>
       <w:pgSz w:w="12240" w:h="15840"/>
       <w:pgMar w:top="1440" w:right="1440" w:bottom="1440" w:left="1440" w:header="720" w:footer="720" w:gutter="0"/>
@@ -18385,6 +18253,95 @@
 <file path=word/numbering.xml><?xml version="1.0" encoding="utf-8"?>
 <w:numbering xmlns:wpc="http://schemas.microsoft.com/office/word/2010/wordprocessingCanvas" xmlns:mc="http://schemas.openxmlformats.org/markup-compatibility/2006" xmlns:o="urn:schemas-microsoft-com:office:office" xmlns:r="http://schemas.openxmlformats.org/officeDocument/2006/relationships" xmlns:m="http://schemas.openxmlformats.org/officeDocument/2006/math" xmlns:v="urn:schemas-microsoft-com:vml" xmlns:wp14="http://schemas.microsoft.com/office/word/2010/wordprocessingDrawing" xmlns:wp="http://schemas.openxmlformats.org/drawingml/2006/wordprocessingDrawing" xmlns:w10="urn:schemas-microsoft-com:office:word" xmlns:w="http://schemas.openxmlformats.org/wordprocessingml/2006/main" xmlns:w14="http://schemas.microsoft.com/office/word/2010/wordml" xmlns:w15="http://schemas.microsoft.com/office/word/2012/wordml" xmlns:wpg="http://schemas.microsoft.com/office/word/2010/wordprocessingGroup" xmlns:wpi="http://schemas.microsoft.com/office/word/2010/wordprocessingInk" xmlns:wne="http://schemas.microsoft.com/office/word/2006/wordml" xmlns:wps="http://schemas.microsoft.com/office/word/2010/wordprocessingShape" mc:Ignorable="w14 w15 wp14">
   <w:abstractNum w:abstractNumId="0">
+    <w:nsid w:val="45A33DDD"/>
+    <w:multiLevelType w:val="hybridMultilevel"/>
+    <w:tmpl w:val="E65AD162"/>
+    <w:lvl w:ilvl="0" w:tplc="D5D01618">
+      <w:start w:val="1"/>
+      <w:numFmt w:val="decimal"/>
+      <w:lvlText w:val="(%1)"/>
+      <w:lvlJc w:val="left"/>
+      <w:pPr>
+        <w:ind w:left="720" w:hanging="360"/>
+      </w:pPr>
+      <w:rPr>
+        <w:rFonts w:hint="default"/>
+      </w:rPr>
+    </w:lvl>
+    <w:lvl w:ilvl="1" w:tplc="04090019" w:tentative="1">
+      <w:start w:val="1"/>
+      <w:numFmt w:val="lowerLetter"/>
+      <w:lvlText w:val="%2."/>
+      <w:lvlJc w:val="left"/>
+      <w:pPr>
+        <w:ind w:left="1440" w:hanging="360"/>
+      </w:pPr>
+    </w:lvl>
+    <w:lvl w:ilvl="2" w:tplc="0409001B" w:tentative="1">
+      <w:start w:val="1"/>
+      <w:numFmt w:val="lowerRoman"/>
+      <w:lvlText w:val="%3."/>
+      <w:lvlJc w:val="right"/>
+      <w:pPr>
+        <w:ind w:left="2160" w:hanging="180"/>
+      </w:pPr>
+    </w:lvl>
+    <w:lvl w:ilvl="3" w:tplc="0409000F" w:tentative="1">
+      <w:start w:val="1"/>
+      <w:numFmt w:val="decimal"/>
+      <w:lvlText w:val="%4."/>
+      <w:lvlJc w:val="left"/>
+      <w:pPr>
+        <w:ind w:left="2880" w:hanging="360"/>
+      </w:pPr>
+    </w:lvl>
+    <w:lvl w:ilvl="4" w:tplc="04090019" w:tentative="1">
+      <w:start w:val="1"/>
+      <w:numFmt w:val="lowerLetter"/>
+      <w:lvlText w:val="%5."/>
+      <w:lvlJc w:val="left"/>
+      <w:pPr>
+        <w:ind w:left="3600" w:hanging="360"/>
+      </w:pPr>
+    </w:lvl>
+    <w:lvl w:ilvl="5" w:tplc="0409001B" w:tentative="1">
+      <w:start w:val="1"/>
+      <w:numFmt w:val="lowerRoman"/>
+      <w:lvlText w:val="%6."/>
+      <w:lvlJc w:val="right"/>
+      <w:pPr>
+        <w:ind w:left="4320" w:hanging="180"/>
+      </w:pPr>
+    </w:lvl>
+    <w:lvl w:ilvl="6" w:tplc="0409000F" w:tentative="1">
+      <w:start w:val="1"/>
+      <w:numFmt w:val="decimal"/>
+      <w:lvlText w:val="%7."/>
+      <w:lvlJc w:val="left"/>
+      <w:pPr>
+        <w:ind w:left="5040" w:hanging="360"/>
+      </w:pPr>
+    </w:lvl>
+    <w:lvl w:ilvl="7" w:tplc="04090019" w:tentative="1">
+      <w:start w:val="1"/>
+      <w:numFmt w:val="lowerLetter"/>
+      <w:lvlText w:val="%8."/>
+      <w:lvlJc w:val="left"/>
+      <w:pPr>
+        <w:ind w:left="5760" w:hanging="360"/>
+      </w:pPr>
+    </w:lvl>
+    <w:lvl w:ilvl="8" w:tplc="0409001B" w:tentative="1">
+      <w:start w:val="1"/>
+      <w:numFmt w:val="lowerRoman"/>
+      <w:lvlText w:val="%9."/>
+      <w:lvlJc w:val="right"/>
+      <w:pPr>
+        <w:ind w:left="6480" w:hanging="180"/>
+      </w:pPr>
+    </w:lvl>
+  </w:abstractNum>
+  <w:abstractNum w:abstractNumId="1">
     <w:nsid w:val="5B0C2013"/>
     <w:multiLevelType w:val="hybridMultilevel"/>
     <w:tmpl w:val="42400F34"/>
@@ -18474,6 +18431,9 @@
     </w:lvl>
   </w:abstractNum>
   <w:num w:numId="1">
+    <w:abstractNumId w:val="1"/>
+  </w:num>
+  <w:num w:numId="2">
     <w:abstractNumId w:val="0"/>
   </w:num>
 </w:numbering>
@@ -19200,7 +19160,7 @@
 </file>
 
 <file path=customXml/itemProps1.xml><?xml version="1.0" encoding="utf-8"?>
-<ds:datastoreItem xmlns:ds="http://schemas.openxmlformats.org/officeDocument/2006/customXml" ds:itemID="{B3772EAD-515A-44E1-9D8A-46DF4AB7C1C0}">
+<ds:datastoreItem xmlns:ds="http://schemas.openxmlformats.org/officeDocument/2006/customXml" ds:itemID="{44D7049A-5B7A-4C3B-B018-20CDC072CA81}">
   <ds:schemaRefs>
     <ds:schemaRef ds:uri="http://schemas.openxmlformats.org/officeDocument/2006/bibliography"/>
   </ds:schemaRefs>

</xml_diff>